<commit_message>
Working on table view
Working on making it so the table view doesn't display the files that have no issues
</commit_message>
<xml_diff>
--- a/helpDoc.docx
+++ b/helpDoc.docx
@@ -161,128 +161,486 @@
           <w:szCs w:val="20"/>
         </w:rPr>
       </w:pPr>
+      <w:r>
+        <w:rPr>
+          <w:rFonts w:ascii="MS Shell Dlg 2" w:eastAsia="Times New Roman" w:hAnsi="MS Shell Dlg 2" w:cs="MS Shell Dlg 2"/>
+          <w:sz w:val="20"/>
+          <w:szCs w:val="20"/>
+        </w:rPr>
+        <w:t>Required Files</w:t>
+      </w:r>
+    </w:p>
+    <w:p>
+      <w:pPr>
+        <w:rPr>
+          <w:rFonts w:ascii="MS Shell Dlg 2" w:eastAsia="Times New Roman" w:hAnsi="MS Shell Dlg 2" w:cs="MS Shell Dlg 2"/>
+          <w:sz w:val="20"/>
+          <w:szCs w:val="20"/>
+        </w:rPr>
+      </w:pPr>
+      <w:r>
+        <w:rPr>
+          <w:rFonts w:ascii="MS Shell Dlg 2" w:eastAsia="Times New Roman" w:hAnsi="MS Shell Dlg 2" w:cs="MS Shell Dlg 2"/>
+          <w:sz w:val="20"/>
+          <w:szCs w:val="20"/>
+        </w:rPr>
+        <w:t xml:space="preserve">The required files are the ones that are needed for a specific order or PO#. This is </w:t>
+      </w:r>
+      <w:r>
+        <w:rPr>
+          <w:rFonts w:ascii="MS Shell Dlg 2" w:eastAsia="Times New Roman" w:hAnsi="MS Shell Dlg 2" w:cs="MS Shell Dlg 2"/>
+          <w:sz w:val="20"/>
+          <w:szCs w:val="20"/>
+        </w:rPr>
+        <w:t>dependent</w:t>
+      </w:r>
+      <w:r>
+        <w:rPr>
+          <w:rFonts w:ascii="MS Shell Dlg 2" w:eastAsia="Times New Roman" w:hAnsi="MS Shell Dlg 2" w:cs="MS Shell Dlg 2"/>
+          <w:sz w:val="20"/>
+          <w:szCs w:val="20"/>
+        </w:rPr>
+        <w:t xml:space="preserve"> on the destination of the load or the customer. There </w:t>
+      </w:r>
+      <w:r>
+        <w:rPr>
+          <w:rFonts w:ascii="MS Shell Dlg 2" w:eastAsia="Times New Roman" w:hAnsi="MS Shell Dlg 2" w:cs="MS Shell Dlg 2"/>
+          <w:sz w:val="20"/>
+          <w:szCs w:val="20"/>
+        </w:rPr>
+        <w:t>are</w:t>
+      </w:r>
+      <w:r>
+        <w:rPr>
+          <w:rFonts w:ascii="MS Shell Dlg 2" w:eastAsia="Times New Roman" w:hAnsi="MS Shell Dlg 2" w:cs="MS Shell Dlg 2"/>
+          <w:sz w:val="20"/>
+          <w:szCs w:val="20"/>
+        </w:rPr>
+        <w:t xml:space="preserve"> </w:t>
+      </w:r>
+      <w:r>
+        <w:rPr>
+          <w:rFonts w:ascii="MS Shell Dlg 2" w:eastAsia="Times New Roman" w:hAnsi="MS Shell Dlg 2" w:cs="MS Shell Dlg 2"/>
+          <w:sz w:val="20"/>
+          <w:szCs w:val="20"/>
+        </w:rPr>
+        <w:t xml:space="preserve">four different preset templates to expedite this process. The checked files are the ones that are required. The user can check or uncheck any of the files to meet there needs. The checking of the required files is used in the Archive check to make sure all required files are present. </w:t>
+      </w:r>
+    </w:p>
+    <w:p>
+      <w:pPr>
+        <w:rPr>
+          <w:rFonts w:ascii="MS Shell Dlg 2" w:eastAsia="Times New Roman" w:hAnsi="MS Shell Dlg 2" w:cs="MS Shell Dlg 2"/>
+          <w:sz w:val="20"/>
+          <w:szCs w:val="20"/>
+        </w:rPr>
+      </w:pPr>
+    </w:p>
+    <w:p>
+      <w:pPr>
+        <w:jc w:val="center"/>
+        <w:rPr>
+          <w:rFonts w:ascii="MS Shell Dlg 2" w:eastAsia="Times New Roman" w:hAnsi="MS Shell Dlg 2" w:cs="MS Shell Dlg 2"/>
+          <w:sz w:val="20"/>
+          <w:szCs w:val="20"/>
+        </w:rPr>
+      </w:pPr>
+      <w:r>
+        <w:rPr>
+          <w:rFonts w:ascii="MS Shell Dlg 2" w:eastAsia="Times New Roman" w:hAnsi="MS Shell Dlg 2" w:cs="MS Shell Dlg 2"/>
+          <w:sz w:val="20"/>
+          <w:szCs w:val="20"/>
+        </w:rPr>
+        <w:t>Uploading Files</w:t>
+      </w:r>
+    </w:p>
+    <w:p>
+      <w:pPr>
+        <w:rPr>
+          <w:rFonts w:ascii="MS Shell Dlg 2" w:eastAsia="Times New Roman" w:hAnsi="MS Shell Dlg 2" w:cs="MS Shell Dlg 2"/>
+          <w:sz w:val="20"/>
+          <w:szCs w:val="20"/>
+        </w:rPr>
+      </w:pPr>
+      <w:r>
+        <w:rPr>
+          <w:rFonts w:ascii="MS Shell Dlg 2" w:eastAsia="Times New Roman" w:hAnsi="MS Shell Dlg 2" w:cs="MS Shell Dlg 2"/>
+          <w:sz w:val="20"/>
+          <w:szCs w:val="20"/>
+        </w:rPr>
+        <w:t xml:space="preserve">Once the user has checked a file to be a required the upload button will allow the user to upload a document to the system for that </w:t>
+      </w:r>
+      <w:proofErr w:type="spellStart"/>
+      <w:r>
+        <w:rPr>
+          <w:rFonts w:ascii="MS Shell Dlg 2" w:eastAsia="Times New Roman" w:hAnsi="MS Shell Dlg 2" w:cs="MS Shell Dlg 2"/>
+          <w:sz w:val="20"/>
+          <w:szCs w:val="20"/>
+        </w:rPr>
+        <w:t>specifc</w:t>
+      </w:r>
+      <w:proofErr w:type="spellEnd"/>
+      <w:r>
+        <w:rPr>
+          <w:rFonts w:ascii="MS Shell Dlg 2" w:eastAsia="Times New Roman" w:hAnsi="MS Shell Dlg 2" w:cs="MS Shell Dlg 2"/>
+          <w:sz w:val="20"/>
+          <w:szCs w:val="20"/>
+        </w:rPr>
+        <w:t xml:space="preserve"> file. The user does not need to name the document a specific name the program will copy and rename it to the correct formatting. </w:t>
+      </w:r>
+    </w:p>
+    <w:p>
+      <w:pPr>
+        <w:rPr>
+          <w:rFonts w:ascii="MS Shell Dlg 2" w:eastAsia="Times New Roman" w:hAnsi="MS Shell Dlg 2" w:cs="MS Shell Dlg 2"/>
+          <w:sz w:val="20"/>
+          <w:szCs w:val="20"/>
+        </w:rPr>
+      </w:pPr>
+    </w:p>
+    <w:p>
+      <w:pPr>
+        <w:rPr>
+          <w:rFonts w:ascii="MS Shell Dlg 2" w:eastAsia="Times New Roman" w:hAnsi="MS Shell Dlg 2" w:cs="MS Shell Dlg 2"/>
+          <w:sz w:val="20"/>
+          <w:szCs w:val="20"/>
+        </w:rPr>
+      </w:pPr>
+    </w:p>
+    <w:p>
+      <w:pPr>
+        <w:rPr>
+          <w:rFonts w:ascii="MS Shell Dlg 2" w:eastAsia="Times New Roman" w:hAnsi="MS Shell Dlg 2" w:cs="MS Shell Dlg 2"/>
+          <w:sz w:val="20"/>
+          <w:szCs w:val="20"/>
+        </w:rPr>
+      </w:pPr>
+    </w:p>
+    <w:p>
+      <w:pPr>
+        <w:rPr>
+          <w:rFonts w:ascii="MS Shell Dlg 2" w:eastAsia="Times New Roman" w:hAnsi="MS Shell Dlg 2" w:cs="MS Shell Dlg 2"/>
+          <w:sz w:val="20"/>
+          <w:szCs w:val="20"/>
+        </w:rPr>
+      </w:pPr>
+    </w:p>
+    <w:p>
+      <w:pPr>
+        <w:rPr>
+          <w:rFonts w:ascii="MS Shell Dlg 2" w:eastAsia="Times New Roman" w:hAnsi="MS Shell Dlg 2" w:cs="MS Shell Dlg 2"/>
+          <w:sz w:val="20"/>
+          <w:szCs w:val="20"/>
+        </w:rPr>
+      </w:pPr>
+    </w:p>
+    <w:p>
+      <w:pPr>
+        <w:rPr>
+          <w:rFonts w:ascii="MS Shell Dlg 2" w:eastAsia="Times New Roman" w:hAnsi="MS Shell Dlg 2" w:cs="MS Shell Dlg 2"/>
+          <w:sz w:val="20"/>
+          <w:szCs w:val="20"/>
+        </w:rPr>
+      </w:pPr>
+    </w:p>
+    <w:p>
+      <w:pPr>
+        <w:rPr>
+          <w:rFonts w:ascii="MS Shell Dlg 2" w:eastAsia="Times New Roman" w:hAnsi="MS Shell Dlg 2" w:cs="MS Shell Dlg 2"/>
+          <w:sz w:val="20"/>
+          <w:szCs w:val="20"/>
+        </w:rPr>
+      </w:pPr>
+    </w:p>
+    <w:p>
+      <w:pPr>
+        <w:rPr>
+          <w:rFonts w:ascii="MS Shell Dlg 2" w:eastAsia="Times New Roman" w:hAnsi="MS Shell Dlg 2" w:cs="MS Shell Dlg 2"/>
+          <w:sz w:val="20"/>
+          <w:szCs w:val="20"/>
+        </w:rPr>
+      </w:pPr>
+    </w:p>
+    <w:p>
+      <w:pPr>
+        <w:rPr>
+          <w:rFonts w:ascii="MS Shell Dlg 2" w:eastAsia="Times New Roman" w:hAnsi="MS Shell Dlg 2" w:cs="MS Shell Dlg 2"/>
+          <w:sz w:val="20"/>
+          <w:szCs w:val="20"/>
+        </w:rPr>
+      </w:pPr>
+    </w:p>
+    <w:p>
+      <w:pPr>
+        <w:rPr>
+          <w:rFonts w:ascii="MS Shell Dlg 2" w:eastAsia="Times New Roman" w:hAnsi="MS Shell Dlg 2" w:cs="MS Shell Dlg 2"/>
+          <w:sz w:val="20"/>
+          <w:szCs w:val="20"/>
+        </w:rPr>
+      </w:pPr>
+    </w:p>
+    <w:p>
+      <w:pPr>
+        <w:rPr>
+          <w:rFonts w:ascii="MS Shell Dlg 2" w:eastAsia="Times New Roman" w:hAnsi="MS Shell Dlg 2" w:cs="MS Shell Dlg 2"/>
+          <w:sz w:val="20"/>
+          <w:szCs w:val="20"/>
+        </w:rPr>
+      </w:pPr>
+    </w:p>
+    <w:p>
+      <w:pPr>
+        <w:rPr>
+          <w:rFonts w:ascii="MS Shell Dlg 2" w:eastAsia="Times New Roman" w:hAnsi="MS Shell Dlg 2" w:cs="MS Shell Dlg 2"/>
+          <w:sz w:val="20"/>
+          <w:szCs w:val="20"/>
+        </w:rPr>
+      </w:pPr>
+      <w:r>
+        <w:rPr>
+          <w:rFonts w:ascii="MS Shell Dlg 2" w:eastAsia="Times New Roman" w:hAnsi="MS Shell Dlg 2" w:cs="MS Shell Dlg 2"/>
+          <w:sz w:val="20"/>
+          <w:szCs w:val="20"/>
+        </w:rPr>
+        <w:t>Tool Tips:</w:t>
+      </w:r>
+    </w:p>
+    <w:p>
+      <w:pPr>
+        <w:rPr>
+          <w:rFonts w:ascii="MS Shell Dlg 2" w:eastAsia="Times New Roman" w:hAnsi="MS Shell Dlg 2" w:cs="MS Shell Dlg 2"/>
+          <w:sz w:val="20"/>
+          <w:szCs w:val="20"/>
+        </w:rPr>
+      </w:pPr>
+      <w:r>
+        <w:rPr>
+          <w:rFonts w:ascii="MS Shell Dlg 2" w:eastAsia="Times New Roman" w:hAnsi="MS Shell Dlg 2" w:cs="MS Shell Dlg 2"/>
+          <w:sz w:val="20"/>
+          <w:szCs w:val="20"/>
+        </w:rPr>
+        <w:tab/>
+        <w:t>Create File:</w:t>
+      </w:r>
+    </w:p>
+    <w:p>
+      <w:pPr>
+        <w:ind w:left="1440"/>
+        <w:rPr>
+          <w:rFonts w:ascii="MS Shell Dlg 2" w:eastAsia="Times New Roman" w:hAnsi="MS Shell Dlg 2" w:cs="MS Shell Dlg 2"/>
+          <w:sz w:val="20"/>
+          <w:szCs w:val="20"/>
+        </w:rPr>
+      </w:pPr>
+      <w:r>
+        <w:rPr>
+          <w:rFonts w:ascii="MS Shell Dlg 2" w:eastAsia="Times New Roman" w:hAnsi="MS Shell Dlg 2" w:cs="MS Shell Dlg 2"/>
+          <w:sz w:val="20"/>
+          <w:szCs w:val="20"/>
+        </w:rPr>
+        <w:t>Open Folder- Opens the PO# folder in File Explorer</w:t>
+      </w:r>
+    </w:p>
+    <w:p>
+      <w:pPr>
+        <w:ind w:left="1440"/>
+        <w:rPr>
+          <w:rFonts w:ascii="MS Shell Dlg 2" w:eastAsia="Times New Roman" w:hAnsi="MS Shell Dlg 2" w:cs="MS Shell Dlg 2"/>
+          <w:sz w:val="20"/>
+          <w:szCs w:val="20"/>
+        </w:rPr>
+      </w:pPr>
+      <w:r>
+        <w:rPr>
+          <w:rFonts w:ascii="MS Shell Dlg 2" w:eastAsia="Times New Roman" w:hAnsi="MS Shell Dlg 2" w:cs="MS Shell Dlg 2"/>
+          <w:sz w:val="20"/>
+          <w:szCs w:val="20"/>
+        </w:rPr>
+        <w:t>Working Directory- The directory where files are saved</w:t>
+      </w:r>
+    </w:p>
+    <w:p>
+      <w:pPr>
+        <w:ind w:left="1440"/>
+        <w:rPr>
+          <w:rFonts w:ascii="MS Shell Dlg 2" w:eastAsia="Times New Roman" w:hAnsi="MS Shell Dlg 2" w:cs="MS Shell Dlg 2"/>
+          <w:sz w:val="20"/>
+          <w:szCs w:val="20"/>
+        </w:rPr>
+      </w:pPr>
+      <w:r>
+        <w:rPr>
+          <w:rFonts w:ascii="MS Shell Dlg 2" w:eastAsia="Times New Roman" w:hAnsi="MS Shell Dlg 2" w:cs="MS Shell Dlg 2"/>
+          <w:sz w:val="20"/>
+          <w:szCs w:val="20"/>
+        </w:rPr>
+        <w:t xml:space="preserve">Save- Click save to create the index file and save notes. </w:t>
+      </w:r>
       <w:bookmarkStart w:id="0" w:name="_GoBack"/>
-      <w:r>
-        <w:rPr>
-          <w:rFonts w:ascii="MS Shell Dlg 2" w:eastAsia="Times New Roman" w:hAnsi="MS Shell Dlg 2" w:cs="MS Shell Dlg 2"/>
-          <w:sz w:val="20"/>
-          <w:szCs w:val="20"/>
-        </w:rPr>
-        <w:t>Required Files</w:t>
-      </w:r>
-    </w:p>
-    <w:p>
-      <w:pPr>
-        <w:rPr>
-          <w:rFonts w:ascii="MS Shell Dlg 2" w:eastAsia="Times New Roman" w:hAnsi="MS Shell Dlg 2" w:cs="MS Shell Dlg 2"/>
-          <w:sz w:val="20"/>
-          <w:szCs w:val="20"/>
-        </w:rPr>
-      </w:pPr>
-      <w:r>
-        <w:rPr>
-          <w:rFonts w:ascii="MS Shell Dlg 2" w:eastAsia="Times New Roman" w:hAnsi="MS Shell Dlg 2" w:cs="MS Shell Dlg 2"/>
-          <w:sz w:val="20"/>
-          <w:szCs w:val="20"/>
-        </w:rPr>
-        <w:t xml:space="preserve">The required files are the ones that are needed for a specific order or PO#. This is </w:t>
-      </w:r>
-      <w:r>
-        <w:rPr>
-          <w:rFonts w:ascii="MS Shell Dlg 2" w:eastAsia="Times New Roman" w:hAnsi="MS Shell Dlg 2" w:cs="MS Shell Dlg 2"/>
-          <w:sz w:val="20"/>
-          <w:szCs w:val="20"/>
-        </w:rPr>
-        <w:t>dependent</w:t>
-      </w:r>
-      <w:r>
-        <w:rPr>
-          <w:rFonts w:ascii="MS Shell Dlg 2" w:eastAsia="Times New Roman" w:hAnsi="MS Shell Dlg 2" w:cs="MS Shell Dlg 2"/>
-          <w:sz w:val="20"/>
-          <w:szCs w:val="20"/>
-        </w:rPr>
-        <w:t xml:space="preserve"> on the destination of the load or the customer. There </w:t>
-      </w:r>
-      <w:r>
-        <w:rPr>
-          <w:rFonts w:ascii="MS Shell Dlg 2" w:eastAsia="Times New Roman" w:hAnsi="MS Shell Dlg 2" w:cs="MS Shell Dlg 2"/>
-          <w:sz w:val="20"/>
-          <w:szCs w:val="20"/>
-        </w:rPr>
-        <w:t>are</w:t>
-      </w:r>
-      <w:r>
-        <w:rPr>
-          <w:rFonts w:ascii="MS Shell Dlg 2" w:eastAsia="Times New Roman" w:hAnsi="MS Shell Dlg 2" w:cs="MS Shell Dlg 2"/>
-          <w:sz w:val="20"/>
-          <w:szCs w:val="20"/>
-        </w:rPr>
-        <w:t xml:space="preserve"> </w:t>
-      </w:r>
-      <w:r>
-        <w:rPr>
-          <w:rFonts w:ascii="MS Shell Dlg 2" w:eastAsia="Times New Roman" w:hAnsi="MS Shell Dlg 2" w:cs="MS Shell Dlg 2"/>
-          <w:sz w:val="20"/>
-          <w:szCs w:val="20"/>
-        </w:rPr>
-        <w:t xml:space="preserve">four different preset templates to expedite this process. The checked files are the ones that are required. The user can check or uncheck any of the files to meet there needs. The checking of the required files is used in the Archive check to make sure all required files are present. </w:t>
-      </w:r>
-    </w:p>
-    <w:bookmarkEnd w:id="0"/>
-    <w:p>
-      <w:pPr>
-        <w:rPr>
-          <w:rFonts w:ascii="MS Shell Dlg 2" w:eastAsia="Times New Roman" w:hAnsi="MS Shell Dlg 2" w:cs="MS Shell Dlg 2"/>
-          <w:sz w:val="20"/>
-          <w:szCs w:val="20"/>
-        </w:rPr>
-      </w:pPr>
-    </w:p>
-    <w:p>
-      <w:pPr>
-        <w:jc w:val="center"/>
-        <w:rPr>
-          <w:rFonts w:ascii="MS Shell Dlg 2" w:eastAsia="Times New Roman" w:hAnsi="MS Shell Dlg 2" w:cs="MS Shell Dlg 2"/>
-          <w:sz w:val="20"/>
-          <w:szCs w:val="20"/>
-        </w:rPr>
-      </w:pPr>
-      <w:r>
-        <w:rPr>
-          <w:rFonts w:ascii="MS Shell Dlg 2" w:eastAsia="Times New Roman" w:hAnsi="MS Shell Dlg 2" w:cs="MS Shell Dlg 2"/>
-          <w:sz w:val="20"/>
-          <w:szCs w:val="20"/>
-        </w:rPr>
-        <w:t>Uploading Files</w:t>
-      </w:r>
-    </w:p>
-    <w:p>
-      <w:r>
-        <w:rPr>
-          <w:rFonts w:ascii="MS Shell Dlg 2" w:eastAsia="Times New Roman" w:hAnsi="MS Shell Dlg 2" w:cs="MS Shell Dlg 2"/>
-          <w:sz w:val="20"/>
-          <w:szCs w:val="20"/>
-        </w:rPr>
-        <w:t xml:space="preserve">Once the user has checked a file to be a required the upload button will allow the user to upload a document to the system for that </w:t>
-      </w:r>
-      <w:proofErr w:type="spellStart"/>
-      <w:r>
-        <w:rPr>
-          <w:rFonts w:ascii="MS Shell Dlg 2" w:eastAsia="Times New Roman" w:hAnsi="MS Shell Dlg 2" w:cs="MS Shell Dlg 2"/>
-          <w:sz w:val="20"/>
-          <w:szCs w:val="20"/>
-        </w:rPr>
-        <w:t>specifc</w:t>
-      </w:r>
-      <w:proofErr w:type="spellEnd"/>
-      <w:r>
-        <w:rPr>
-          <w:rFonts w:ascii="MS Shell Dlg 2" w:eastAsia="Times New Roman" w:hAnsi="MS Shell Dlg 2" w:cs="MS Shell Dlg 2"/>
-          <w:sz w:val="20"/>
-          <w:szCs w:val="20"/>
-        </w:rPr>
-        <w:t xml:space="preserve"> file. The user does not need to name the document a specific name the program will copy and rename it to the correct formatting. </w:t>
-      </w:r>
+      <w:bookmarkEnd w:id="0"/>
+    </w:p>
+    <w:p>
+      <w:pPr>
+        <w:ind w:left="1440"/>
+        <w:rPr>
+          <w:rFonts w:ascii="MS Shell Dlg 2" w:eastAsia="Times New Roman" w:hAnsi="MS Shell Dlg 2" w:cs="MS Shell Dlg 2"/>
+          <w:sz w:val="20"/>
+          <w:szCs w:val="20"/>
+        </w:rPr>
+      </w:pPr>
+      <w:r>
+        <w:rPr>
+          <w:rFonts w:ascii="MS Shell Dlg 2" w:eastAsia="Times New Roman" w:hAnsi="MS Shell Dlg 2" w:cs="MS Shell Dlg 2"/>
+          <w:sz w:val="20"/>
+          <w:szCs w:val="20"/>
+        </w:rPr>
+        <w:t xml:space="preserve">Logo- This is the logo </w:t>
+      </w:r>
+    </w:p>
+    <w:p>
+      <w:pPr>
+        <w:ind w:left="1440"/>
+        <w:rPr>
+          <w:rFonts w:ascii="MS Shell Dlg 2" w:eastAsia="Times New Roman" w:hAnsi="MS Shell Dlg 2" w:cs="MS Shell Dlg 2"/>
+          <w:sz w:val="20"/>
+          <w:szCs w:val="20"/>
+        </w:rPr>
+      </w:pPr>
+      <w:r>
+        <w:rPr>
+          <w:rFonts w:ascii="MS Shell Dlg 2" w:eastAsia="Times New Roman" w:hAnsi="MS Shell Dlg 2" w:cs="MS Shell Dlg 2"/>
+          <w:sz w:val="20"/>
+          <w:szCs w:val="20"/>
+        </w:rPr>
+        <w:t xml:space="preserve">Template- </w:t>
+      </w:r>
+      <w:r>
+        <w:rPr>
+          <w:rFonts w:ascii="MS Shell Dlg 2" w:eastAsia="Times New Roman" w:hAnsi="MS Shell Dlg 2" w:cs="MS Shell Dlg 2"/>
+          <w:sz w:val="20"/>
+          <w:szCs w:val="20"/>
+        </w:rPr>
+        <w:t>Select template for req files</w:t>
+      </w:r>
+    </w:p>
+    <w:p>
+      <w:pPr>
+        <w:rPr>
+          <w:rFonts w:ascii="MS Shell Dlg 2" w:eastAsia="Times New Roman" w:hAnsi="MS Shell Dlg 2" w:cs="MS Shell Dlg 2"/>
+          <w:sz w:val="20"/>
+          <w:szCs w:val="20"/>
+        </w:rPr>
+      </w:pPr>
+      <w:r>
+        <w:rPr>
+          <w:rFonts w:ascii="MS Shell Dlg 2" w:eastAsia="Times New Roman" w:hAnsi="MS Shell Dlg 2" w:cs="MS Shell Dlg 2"/>
+          <w:sz w:val="20"/>
+          <w:szCs w:val="20"/>
+        </w:rPr>
+        <w:tab/>
+        <w:t>Run Archive Check:</w:t>
+      </w:r>
+    </w:p>
+    <w:p>
+      <w:pPr>
+        <w:rPr>
+          <w:rFonts w:ascii="MS Shell Dlg 2" w:eastAsia="Times New Roman" w:hAnsi="MS Shell Dlg 2" w:cs="MS Shell Dlg 2"/>
+          <w:sz w:val="20"/>
+          <w:szCs w:val="20"/>
+        </w:rPr>
+      </w:pPr>
+      <w:r>
+        <w:rPr>
+          <w:rFonts w:ascii="MS Shell Dlg 2" w:eastAsia="Times New Roman" w:hAnsi="MS Shell Dlg 2" w:cs="MS Shell Dlg 2"/>
+          <w:sz w:val="20"/>
+          <w:szCs w:val="20"/>
+        </w:rPr>
+        <w:tab/>
+      </w:r>
+      <w:r>
+        <w:rPr>
+          <w:rFonts w:ascii="MS Shell Dlg 2" w:eastAsia="Times New Roman" w:hAnsi="MS Shell Dlg 2" w:cs="MS Shell Dlg 2"/>
+          <w:sz w:val="20"/>
+          <w:szCs w:val="20"/>
+        </w:rPr>
+        <w:tab/>
+      </w:r>
+      <w:r>
+        <w:rPr>
+          <w:rFonts w:ascii="MS Shell Dlg 2" w:eastAsia="Times New Roman" w:hAnsi="MS Shell Dlg 2" w:cs="MS Shell Dlg 2"/>
+          <w:sz w:val="20"/>
+          <w:szCs w:val="20"/>
+        </w:rPr>
+        <w:t xml:space="preserve">Run Check- Initiates </w:t>
+      </w:r>
+      <w:r>
+        <w:rPr>
+          <w:rFonts w:ascii="MS Shell Dlg 2" w:eastAsia="Times New Roman" w:hAnsi="MS Shell Dlg 2" w:cs="MS Shell Dlg 2"/>
+          <w:sz w:val="20"/>
+          <w:szCs w:val="20"/>
+        </w:rPr>
+        <w:t>Archive Check</w:t>
+      </w:r>
+    </w:p>
+    <w:p>
+      <w:pPr>
+        <w:rPr>
+          <w:rFonts w:ascii="MS Shell Dlg 2" w:eastAsia="Times New Roman" w:hAnsi="MS Shell Dlg 2" w:cs="MS Shell Dlg 2"/>
+          <w:sz w:val="20"/>
+          <w:szCs w:val="20"/>
+        </w:rPr>
+      </w:pPr>
+      <w:r>
+        <w:rPr>
+          <w:rFonts w:ascii="MS Shell Dlg 2" w:eastAsia="Times New Roman" w:hAnsi="MS Shell Dlg 2" w:cs="MS Shell Dlg 2"/>
+          <w:sz w:val="20"/>
+          <w:szCs w:val="20"/>
+        </w:rPr>
+        <w:tab/>
+      </w:r>
+      <w:r>
+        <w:rPr>
+          <w:rFonts w:ascii="MS Shell Dlg 2" w:eastAsia="Times New Roman" w:hAnsi="MS Shell Dlg 2" w:cs="MS Shell Dlg 2"/>
+          <w:sz w:val="20"/>
+          <w:szCs w:val="20"/>
+        </w:rPr>
+        <w:tab/>
+        <w:t xml:space="preserve">Error Files: Files that were unable to be checked. This is usually due to a missing index file. Open the PO in Create File and hit Save to generate the index file. </w:t>
+      </w:r>
+    </w:p>
+    <w:p>
+      <w:pPr>
+        <w:rPr>
+          <w:rFonts w:ascii="MS Shell Dlg 2" w:eastAsia="Times New Roman" w:hAnsi="MS Shell Dlg 2" w:cs="MS Shell Dlg 2"/>
+          <w:sz w:val="20"/>
+          <w:szCs w:val="20"/>
+        </w:rPr>
+      </w:pPr>
+      <w:r>
+        <w:rPr>
+          <w:rFonts w:ascii="MS Shell Dlg 2" w:eastAsia="Times New Roman" w:hAnsi="MS Shell Dlg 2" w:cs="MS Shell Dlg 2"/>
+          <w:sz w:val="20"/>
+          <w:szCs w:val="20"/>
+        </w:rPr>
+        <w:tab/>
+      </w:r>
+      <w:r>
+        <w:rPr>
+          <w:rFonts w:ascii="MS Shell Dlg 2" w:eastAsia="Times New Roman" w:hAnsi="MS Shell Dlg 2" w:cs="MS Shell Dlg 2"/>
+          <w:sz w:val="20"/>
+          <w:szCs w:val="20"/>
+        </w:rPr>
+        <w:tab/>
+      </w:r>
+    </w:p>
+    <w:p>
+      <w:pPr>
+        <w:rPr>
+          <w:rFonts w:ascii="MS Shell Dlg 2" w:eastAsia="Times New Roman" w:hAnsi="MS Shell Dlg 2" w:cs="MS Shell Dlg 2"/>
+          <w:sz w:val="20"/>
+          <w:szCs w:val="20"/>
+        </w:rPr>
+      </w:pPr>
     </w:p>
     <w:sectPr>
       <w:pgSz w:w="12240" w:h="15840"/>

</xml_diff>

<commit_message>
Added Archive check error files double click, open Globoard Button
</commit_message>
<xml_diff>
--- a/helpDoc.docx
+++ b/helpDoc.docx
@@ -295,8 +295,6 @@
           <w:szCs w:val="20"/>
         </w:rPr>
       </w:pPr>
-      <w:bookmarkStart w:id="0" w:name="_GoBack"/>
-      <w:bookmarkEnd w:id="0"/>
     </w:p>
     <w:p>
       <w:pPr>
@@ -332,6 +330,33 @@
         </w:rPr>
         <w:t xml:space="preserve">This shows the status of the card on the Glo Board as well as allowing the user to add comments and labels to the card. Make sure you have generated a Personal Access Token (PAT) in the settings and copied it to the correct field in the settings. If a PAT is not generated the Glo Boards section will not work. </w:t>
       </w:r>
+    </w:p>
+    <w:p>
+      <w:pPr>
+        <w:rPr>
+          <w:rFonts w:ascii="MS Shell Dlg 2" w:eastAsia="Times New Roman" w:hAnsi="MS Shell Dlg 2" w:cs="MS Shell Dlg 2"/>
+          <w:sz w:val="20"/>
+          <w:szCs w:val="20"/>
+        </w:rPr>
+      </w:pPr>
+    </w:p>
+    <w:p>
+      <w:pPr>
+        <w:rPr>
+          <w:rFonts w:ascii="MS Shell Dlg 2" w:eastAsia="Times New Roman" w:hAnsi="MS Shell Dlg 2" w:cs="MS Shell Dlg 2"/>
+          <w:sz w:val="20"/>
+          <w:szCs w:val="20"/>
+        </w:rPr>
+      </w:pPr>
+    </w:p>
+    <w:p>
+      <w:pPr>
+        <w:rPr>
+          <w:rFonts w:ascii="MS Shell Dlg 2" w:eastAsia="Times New Roman" w:hAnsi="MS Shell Dlg 2" w:cs="MS Shell Dlg 2"/>
+          <w:sz w:val="20"/>
+          <w:szCs w:val="20"/>
+        </w:rPr>
+      </w:pPr>
     </w:p>
     <w:p>
       <w:pPr>
@@ -683,6 +708,2376 @@
           <w:szCs w:val="20"/>
         </w:rPr>
       </w:pPr>
+    </w:p>
+    <w:p>
+      <w:pPr>
+        <w:rPr>
+          <w:rFonts w:ascii="MS Shell Dlg 2" w:eastAsia="Times New Roman" w:hAnsi="MS Shell Dlg 2" w:cs="MS Shell Dlg 2"/>
+          <w:sz w:val="20"/>
+          <w:szCs w:val="20"/>
+        </w:rPr>
+      </w:pPr>
+      <w:r>
+        <w:rPr>
+          <w:rFonts w:ascii="MS Shell Dlg 2" w:eastAsia="Times New Roman" w:hAnsi="MS Shell Dlg 2" w:cs="MS Shell Dlg 2"/>
+          <w:sz w:val="20"/>
+          <w:szCs w:val="20"/>
+        </w:rPr>
+        <w:br w:type="page"/>
+      </w:r>
+      <w:bookmarkStart w:id="0" w:name="_Hlk16079803"/>
+    </w:p>
+    <w:p>
+      <w:pPr>
+        <w:jc w:val="center"/>
+        <w:rPr>
+          <w:rFonts w:ascii="MS Shell Dlg 2" w:eastAsia="Times New Roman" w:hAnsi="MS Shell Dlg 2" w:cs="MS Shell Dlg 2"/>
+          <w:b/>
+          <w:sz w:val="20"/>
+          <w:szCs w:val="20"/>
+          <w:u w:val="single"/>
+        </w:rPr>
+      </w:pPr>
+      <w:r>
+        <w:rPr>
+          <w:rFonts w:ascii="MS Shell Dlg 2" w:eastAsia="Times New Roman" w:hAnsi="MS Shell Dlg 2" w:cs="MS Shell Dlg 2"/>
+          <w:b/>
+          <w:sz w:val="20"/>
+          <w:szCs w:val="20"/>
+          <w:u w:val="single"/>
+        </w:rPr>
+        <w:lastRenderedPageBreak/>
+        <w:t xml:space="preserve">WAEX Filing Program </w:t>
+      </w:r>
+      <w:r>
+        <w:rPr>
+          <w:rFonts w:ascii="MS Shell Dlg 2" w:eastAsia="Times New Roman" w:hAnsi="MS Shell Dlg 2" w:cs="MS Shell Dlg 2"/>
+          <w:b/>
+          <w:sz w:val="20"/>
+          <w:szCs w:val="20"/>
+          <w:u w:val="single"/>
+        </w:rPr>
+        <w:t>Initial Setup</w:t>
+      </w:r>
+    </w:p>
+    <w:p>
+      <w:pPr>
+        <w:jc w:val="center"/>
+        <w:rPr>
+          <w:rFonts w:ascii="MS Shell Dlg 2" w:eastAsia="Times New Roman" w:hAnsi="MS Shell Dlg 2" w:cs="MS Shell Dlg 2"/>
+          <w:sz w:val="20"/>
+          <w:szCs w:val="20"/>
+        </w:rPr>
+      </w:pPr>
+      <w:r>
+        <w:rPr>
+          <w:rFonts w:ascii="MS Shell Dlg 2" w:eastAsia="Times New Roman" w:hAnsi="MS Shell Dlg 2" w:cs="MS Shell Dlg 2"/>
+          <w:sz w:val="20"/>
+          <w:szCs w:val="20"/>
+        </w:rPr>
+        <w:t>1.Navigate to Settings</w:t>
+      </w:r>
+    </w:p>
+    <w:p>
+      <w:pPr>
+        <w:jc w:val="center"/>
+        <w:rPr>
+          <w:rFonts w:ascii="MS Shell Dlg 2" w:eastAsia="Times New Roman" w:hAnsi="MS Shell Dlg 2" w:cs="MS Shell Dlg 2"/>
+          <w:sz w:val="20"/>
+          <w:szCs w:val="20"/>
+        </w:rPr>
+      </w:pPr>
+      <w:r>
+        <w:rPr>
+          <w:rFonts w:ascii="MS Shell Dlg 2" w:eastAsia="Times New Roman" w:hAnsi="MS Shell Dlg 2" w:cs="MS Shell Dlg 2"/>
+          <w:noProof/>
+          <w:sz w:val="20"/>
+          <w:szCs w:val="20"/>
+        </w:rPr>
+        <mc:AlternateContent>
+          <mc:Choice Requires="wps">
+            <w:drawing>
+              <wp:anchor distT="0" distB="0" distL="114300" distR="114300" simplePos="0" relativeHeight="251659264" behindDoc="0" locked="0" layoutInCell="1" allowOverlap="1">
+                <wp:simplePos x="0" y="0"/>
+                <wp:positionH relativeFrom="column">
+                  <wp:posOffset>884660</wp:posOffset>
+                </wp:positionH>
+                <wp:positionV relativeFrom="paragraph">
+                  <wp:posOffset>288848</wp:posOffset>
+                </wp:positionV>
+                <wp:extent cx="217553" cy="0"/>
+                <wp:effectExtent l="0" t="95250" r="0" b="95250"/>
+                <wp:wrapNone/>
+                <wp:docPr id="4" name="Straight Arrow Connector 4"/>
+                <wp:cNvGraphicFramePr/>
+                <a:graphic xmlns:a="http://schemas.openxmlformats.org/drawingml/2006/main">
+                  <a:graphicData uri="http://schemas.microsoft.com/office/word/2010/wordprocessingShape">
+                    <wps:wsp>
+                      <wps:cNvCnPr/>
+                      <wps:spPr>
+                        <a:xfrm flipH="1">
+                          <a:off x="0" y="0"/>
+                          <a:ext cx="217553" cy="0"/>
+                        </a:xfrm>
+                        <a:prstGeom prst="straightConnector1">
+                          <a:avLst/>
+                        </a:prstGeom>
+                        <a:ln w="38100">
+                          <a:tailEnd type="triangle"/>
+                        </a:ln>
+                      </wps:spPr>
+                      <wps:style>
+                        <a:lnRef idx="3">
+                          <a:schemeClr val="dk1"/>
+                        </a:lnRef>
+                        <a:fillRef idx="0">
+                          <a:schemeClr val="dk1"/>
+                        </a:fillRef>
+                        <a:effectRef idx="2">
+                          <a:schemeClr val="dk1"/>
+                        </a:effectRef>
+                        <a:fontRef idx="minor">
+                          <a:schemeClr val="tx1"/>
+                        </a:fontRef>
+                      </wps:style>
+                      <wps:bodyPr/>
+                    </wps:wsp>
+                  </a:graphicData>
+                </a:graphic>
+              </wp:anchor>
+            </w:drawing>
+          </mc:Choice>
+          <mc:Fallback>
+            <w:pict>
+              <v:shapetype w14:anchorId="056893AB" id="_x0000_t32" coordsize="21600,21600" o:spt="32" o:oned="t" path="m,l21600,21600e" filled="f">
+                <v:path arrowok="t" fillok="f" o:connecttype="none"/>
+                <o:lock v:ext="edit" shapetype="t"/>
+              </v:shapetype>
+              <v:shape id="Straight Arrow Connector 4" o:spid="_x0000_s1026" type="#_x0000_t32" style="position:absolute;margin-left:69.65pt;margin-top:22.75pt;width:17.15pt;height:0;flip:x;z-index:251659264;visibility:visible;mso-wrap-style:square;mso-wrap-distance-left:9pt;mso-wrap-distance-top:0;mso-wrap-distance-right:9pt;mso-wrap-distance-bottom:0;mso-position-horizontal:absolute;mso-position-horizontal-relative:text;mso-position-vertical:absolute;mso-position-vertical-relative:text" o:gfxdata="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" strokecolor="black [3200]" strokeweight="3pt">
+                <v:stroke endarrow="block" joinstyle="miter"/>
+              </v:shape>
+            </w:pict>
+          </mc:Fallback>
+        </mc:AlternateContent>
+      </w:r>
+      <w:r>
+        <w:drawing>
+          <wp:inline distT="0" distB="0" distL="0" distR="0" wp14:anchorId="5F88A0F3" wp14:editId="2A39475A">
+            <wp:extent cx="5237018" cy="3006250"/>
+            <wp:effectExtent l="0" t="0" r="1905" b="3810"/>
+            <wp:docPr id="1" name="Picture 1"/>
+            <wp:cNvGraphicFramePr>
+              <a:graphicFrameLocks xmlns:a="http://schemas.openxmlformats.org/drawingml/2006/main" noChangeAspect="1"/>
+            </wp:cNvGraphicFramePr>
+            <a:graphic xmlns:a="http://schemas.openxmlformats.org/drawingml/2006/main">
+              <a:graphicData uri="http://schemas.openxmlformats.org/drawingml/2006/picture">
+                <pic:pic xmlns:pic="http://schemas.openxmlformats.org/drawingml/2006/picture">
+                  <pic:nvPicPr>
+                    <pic:cNvPr id="1" name=""/>
+                    <pic:cNvPicPr/>
+                  </pic:nvPicPr>
+                  <pic:blipFill>
+                    <a:blip r:embed="rId4"/>
+                    <a:stretch>
+                      <a:fillRect/>
+                    </a:stretch>
+                  </pic:blipFill>
+                  <pic:spPr>
+                    <a:xfrm>
+                      <a:off x="0" y="0"/>
+                      <a:ext cx="5254570" cy="3016326"/>
+                    </a:xfrm>
+                    <a:prstGeom prst="rect">
+                      <a:avLst/>
+                    </a:prstGeom>
+                  </pic:spPr>
+                </pic:pic>
+              </a:graphicData>
+            </a:graphic>
+          </wp:inline>
+        </w:drawing>
+      </w:r>
+    </w:p>
+    <w:p>
+      <w:pPr>
+        <w:jc w:val="center"/>
+        <w:rPr>
+          <w:rFonts w:ascii="MS Shell Dlg 2" w:eastAsia="Times New Roman" w:hAnsi="MS Shell Dlg 2" w:cs="MS Shell Dlg 2"/>
+          <w:sz w:val="20"/>
+          <w:szCs w:val="20"/>
+        </w:rPr>
+      </w:pPr>
+      <w:r>
+        <w:rPr>
+          <w:rFonts w:ascii="MS Shell Dlg 2" w:eastAsia="Times New Roman" w:hAnsi="MS Shell Dlg 2" w:cs="MS Shell Dlg 2"/>
+          <w:sz w:val="20"/>
+          <w:szCs w:val="20"/>
+        </w:rPr>
+        <w:t>2.Click “New PAT”</w:t>
+      </w:r>
+    </w:p>
+    <w:p>
+      <w:pPr>
+        <w:jc w:val="center"/>
+        <w:rPr>
+          <w:rFonts w:ascii="MS Shell Dlg 2" w:eastAsia="Times New Roman" w:hAnsi="MS Shell Dlg 2" w:cs="MS Shell Dlg 2"/>
+          <w:sz w:val="20"/>
+          <w:szCs w:val="20"/>
+        </w:rPr>
+      </w:pPr>
+      <w:r>
+        <w:rPr>
+          <w:noProof/>
+        </w:rPr>
+        <w:drawing>
+          <wp:inline distT="0" distB="0" distL="0" distR="0" wp14:anchorId="51961C9F" wp14:editId="06D4EE6F">
+            <wp:extent cx="1781299" cy="2548083"/>
+            <wp:effectExtent l="0" t="0" r="0" b="5080"/>
+            <wp:docPr id="5" name="Picture 5"/>
+            <wp:cNvGraphicFramePr>
+              <a:graphicFrameLocks xmlns:a="http://schemas.openxmlformats.org/drawingml/2006/main" noChangeAspect="1"/>
+            </wp:cNvGraphicFramePr>
+            <a:graphic xmlns:a="http://schemas.openxmlformats.org/drawingml/2006/main">
+              <a:graphicData uri="http://schemas.openxmlformats.org/drawingml/2006/picture">
+                <pic:pic xmlns:pic="http://schemas.openxmlformats.org/drawingml/2006/picture">
+                  <pic:nvPicPr>
+                    <pic:cNvPr id="1" name=""/>
+                    <pic:cNvPicPr/>
+                  </pic:nvPicPr>
+                  <pic:blipFill>
+                    <a:blip r:embed="rId5"/>
+                    <a:stretch>
+                      <a:fillRect/>
+                    </a:stretch>
+                  </pic:blipFill>
+                  <pic:spPr>
+                    <a:xfrm>
+                      <a:off x="0" y="0"/>
+                      <a:ext cx="1813480" cy="2594116"/>
+                    </a:xfrm>
+                    <a:prstGeom prst="rect">
+                      <a:avLst/>
+                    </a:prstGeom>
+                  </pic:spPr>
+                </pic:pic>
+              </a:graphicData>
+            </a:graphic>
+          </wp:inline>
+        </w:drawing>
+      </w:r>
+      <w:r>
+        <w:rPr>
+          <w:rFonts w:ascii="MS Shell Dlg 2" w:eastAsia="Times New Roman" w:hAnsi="MS Shell Dlg 2" w:cs="MS Shell Dlg 2"/>
+          <w:noProof/>
+          <w:sz w:val="20"/>
+          <w:szCs w:val="20"/>
+        </w:rPr>
+        <mc:AlternateContent>
+          <mc:Choice Requires="wps">
+            <w:drawing>
+              <wp:anchor distT="0" distB="0" distL="114300" distR="114300" simplePos="0" relativeHeight="251661312" behindDoc="0" locked="0" layoutInCell="1" allowOverlap="1" wp14:anchorId="630757E0" wp14:editId="2BC316DA">
+                <wp:simplePos x="0" y="0"/>
+                <wp:positionH relativeFrom="column">
+                  <wp:posOffset>3699133</wp:posOffset>
+                </wp:positionH>
+                <wp:positionV relativeFrom="paragraph">
+                  <wp:posOffset>1862950</wp:posOffset>
+                </wp:positionV>
+                <wp:extent cx="217553" cy="0"/>
+                <wp:effectExtent l="0" t="95250" r="0" b="95250"/>
+                <wp:wrapNone/>
+                <wp:docPr id="6" name="Straight Arrow Connector 6"/>
+                <wp:cNvGraphicFramePr/>
+                <a:graphic xmlns:a="http://schemas.openxmlformats.org/drawingml/2006/main">
+                  <a:graphicData uri="http://schemas.microsoft.com/office/word/2010/wordprocessingShape">
+                    <wps:wsp>
+                      <wps:cNvCnPr/>
+                      <wps:spPr>
+                        <a:xfrm flipH="1">
+                          <a:off x="0" y="0"/>
+                          <a:ext cx="217553" cy="0"/>
+                        </a:xfrm>
+                        <a:prstGeom prst="straightConnector1">
+                          <a:avLst/>
+                        </a:prstGeom>
+                        <a:ln w="38100">
+                          <a:tailEnd type="triangle"/>
+                        </a:ln>
+                      </wps:spPr>
+                      <wps:style>
+                        <a:lnRef idx="3">
+                          <a:schemeClr val="dk1"/>
+                        </a:lnRef>
+                        <a:fillRef idx="0">
+                          <a:schemeClr val="dk1"/>
+                        </a:fillRef>
+                        <a:effectRef idx="2">
+                          <a:schemeClr val="dk1"/>
+                        </a:effectRef>
+                        <a:fontRef idx="minor">
+                          <a:schemeClr val="tx1"/>
+                        </a:fontRef>
+                      </wps:style>
+                      <wps:bodyPr/>
+                    </wps:wsp>
+                  </a:graphicData>
+                </a:graphic>
+              </wp:anchor>
+            </w:drawing>
+          </mc:Choice>
+          <mc:Fallback>
+            <w:pict>
+              <v:shape w14:anchorId="73912346" id="Straight Arrow Connector 6" o:spid="_x0000_s1026" type="#_x0000_t32" style="position:absolute;margin-left:291.25pt;margin-top:146.7pt;width:17.15pt;height:0;flip:x;z-index:251661312;visibility:visible;mso-wrap-style:square;mso-wrap-distance-left:9pt;mso-wrap-distance-top:0;mso-wrap-distance-right:9pt;mso-wrap-distance-bottom:0;mso-position-horizontal:absolute;mso-position-horizontal-relative:text;mso-position-vertical:absolute;mso-position-vertical-relative:text" o:gfxdata="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" strokecolor="black [3200]" strokeweight="3pt">
+                <v:stroke endarrow="block" joinstyle="miter"/>
+              </v:shape>
+            </w:pict>
+          </mc:Fallback>
+        </mc:AlternateContent>
+      </w:r>
+    </w:p>
+    <w:p>
+      <w:pPr>
+        <w:jc w:val="center"/>
+        <w:rPr>
+          <w:rFonts w:ascii="MS Shell Dlg 2" w:eastAsia="Times New Roman" w:hAnsi="MS Shell Dlg 2" w:cs="MS Shell Dlg 2"/>
+          <w:sz w:val="20"/>
+          <w:szCs w:val="20"/>
+        </w:rPr>
+      </w:pPr>
+    </w:p>
+    <w:p>
+      <w:pPr>
+        <w:jc w:val="center"/>
+        <w:rPr>
+          <w:rFonts w:ascii="MS Shell Dlg 2" w:eastAsia="Times New Roman" w:hAnsi="MS Shell Dlg 2" w:cs="MS Shell Dlg 2"/>
+          <w:sz w:val="20"/>
+          <w:szCs w:val="20"/>
+        </w:rPr>
+      </w:pPr>
+    </w:p>
+    <w:p>
+      <w:pPr>
+        <w:jc w:val="center"/>
+        <w:rPr>
+          <w:rFonts w:ascii="MS Shell Dlg 2" w:eastAsia="Times New Roman" w:hAnsi="MS Shell Dlg 2" w:cs="MS Shell Dlg 2"/>
+          <w:sz w:val="20"/>
+          <w:szCs w:val="20"/>
+        </w:rPr>
+      </w:pPr>
+    </w:p>
+    <w:p>
+      <w:pPr>
+        <w:jc w:val="center"/>
+        <w:rPr>
+          <w:rFonts w:ascii="MS Shell Dlg 2" w:eastAsia="Times New Roman" w:hAnsi="MS Shell Dlg 2" w:cs="MS Shell Dlg 2"/>
+          <w:sz w:val="20"/>
+          <w:szCs w:val="20"/>
+        </w:rPr>
+      </w:pPr>
+    </w:p>
+    <w:p>
+      <w:pPr>
+        <w:jc w:val="center"/>
+        <w:rPr>
+          <w:rFonts w:ascii="MS Shell Dlg 2" w:eastAsia="Times New Roman" w:hAnsi="MS Shell Dlg 2" w:cs="MS Shell Dlg 2"/>
+          <w:sz w:val="20"/>
+          <w:szCs w:val="20"/>
+        </w:rPr>
+      </w:pPr>
+    </w:p>
+    <w:p>
+      <w:pPr>
+        <w:jc w:val="center"/>
+        <w:rPr>
+          <w:rFonts w:ascii="MS Shell Dlg 2" w:eastAsia="Times New Roman" w:hAnsi="MS Shell Dlg 2" w:cs="MS Shell Dlg 2"/>
+          <w:sz w:val="20"/>
+          <w:szCs w:val="20"/>
+        </w:rPr>
+      </w:pPr>
+    </w:p>
+    <w:p>
+      <w:pPr>
+        <w:jc w:val="center"/>
+        <w:rPr>
+          <w:rFonts w:ascii="MS Shell Dlg 2" w:eastAsia="Times New Roman" w:hAnsi="MS Shell Dlg 2" w:cs="MS Shell Dlg 2"/>
+          <w:sz w:val="20"/>
+          <w:szCs w:val="20"/>
+        </w:rPr>
+      </w:pPr>
+      <w:r>
+        <w:rPr>
+          <w:rFonts w:ascii="MS Shell Dlg 2" w:eastAsia="Times New Roman" w:hAnsi="MS Shell Dlg 2" w:cs="MS Shell Dlg 2"/>
+          <w:sz w:val="20"/>
+          <w:szCs w:val="20"/>
+        </w:rPr>
+        <w:lastRenderedPageBreak/>
+        <w:t xml:space="preserve">3. Create a </w:t>
+      </w:r>
+      <w:proofErr w:type="spellStart"/>
+      <w:r>
+        <w:rPr>
+          <w:rFonts w:ascii="MS Shell Dlg 2" w:eastAsia="Times New Roman" w:hAnsi="MS Shell Dlg 2" w:cs="MS Shell Dlg 2"/>
+          <w:sz w:val="20"/>
+          <w:szCs w:val="20"/>
+        </w:rPr>
+        <w:t>GitKraken</w:t>
+      </w:r>
+      <w:proofErr w:type="spellEnd"/>
+      <w:r>
+        <w:rPr>
+          <w:rFonts w:ascii="MS Shell Dlg 2" w:eastAsia="Times New Roman" w:hAnsi="MS Shell Dlg 2" w:cs="MS Shell Dlg 2"/>
+          <w:sz w:val="20"/>
+          <w:szCs w:val="20"/>
+        </w:rPr>
+        <w:t xml:space="preserve"> Account or login</w:t>
+      </w:r>
+    </w:p>
+    <w:p>
+      <w:pPr>
+        <w:jc w:val="center"/>
+        <w:rPr>
+          <w:noProof/>
+        </w:rPr>
+      </w:pPr>
+      <w:r>
+        <w:rPr>
+          <w:noProof/>
+        </w:rPr>
+        <w:drawing>
+          <wp:inline distT="0" distB="0" distL="0" distR="0" wp14:anchorId="4BA5421E" wp14:editId="1DE651D7">
+            <wp:extent cx="1305560" cy="2174481"/>
+            <wp:effectExtent l="0" t="0" r="8890" b="0"/>
+            <wp:docPr id="7" name="Picture 7"/>
+            <wp:cNvGraphicFramePr>
+              <a:graphicFrameLocks xmlns:a="http://schemas.openxmlformats.org/drawingml/2006/main" noChangeAspect="1"/>
+            </wp:cNvGraphicFramePr>
+            <a:graphic xmlns:a="http://schemas.openxmlformats.org/drawingml/2006/main">
+              <a:graphicData uri="http://schemas.openxmlformats.org/drawingml/2006/picture">
+                <pic:pic xmlns:pic="http://schemas.openxmlformats.org/drawingml/2006/picture">
+                  <pic:nvPicPr>
+                    <pic:cNvPr id="1" name=""/>
+                    <pic:cNvPicPr/>
+                  </pic:nvPicPr>
+                  <pic:blipFill rotWithShape="1">
+                    <a:blip r:embed="rId6"/>
+                    <a:srcRect l="39561" t="10375" r="38461" b="24547"/>
+                    <a:stretch/>
+                  </pic:blipFill>
+                  <pic:spPr bwMode="auto">
+                    <a:xfrm>
+                      <a:off x="0" y="0"/>
+                      <a:ext cx="1306319" cy="2175745"/>
+                    </a:xfrm>
+                    <a:prstGeom prst="rect">
+                      <a:avLst/>
+                    </a:prstGeom>
+                    <a:ln>
+                      <a:noFill/>
+                    </a:ln>
+                    <a:extLst>
+                      <a:ext uri="{53640926-AAD7-44D8-BBD7-CCE9431645EC}">
+                        <a14:shadowObscured xmlns:a14="http://schemas.microsoft.com/office/drawing/2010/main"/>
+                      </a:ext>
+                    </a:extLst>
+                  </pic:spPr>
+                </pic:pic>
+              </a:graphicData>
+            </a:graphic>
+          </wp:inline>
+        </w:drawing>
+      </w:r>
+    </w:p>
+    <w:p>
+      <w:pPr>
+        <w:jc w:val="center"/>
+        <w:rPr>
+          <w:noProof/>
+        </w:rPr>
+      </w:pPr>
+    </w:p>
+    <w:p>
+      <w:pPr>
+        <w:jc w:val="center"/>
+        <w:rPr>
+          <w:noProof/>
+        </w:rPr>
+      </w:pPr>
+      <w:r>
+        <w:rPr>
+          <w:noProof/>
+        </w:rPr>
+        <mc:AlternateContent>
+          <mc:Choice Requires="wps">
+            <w:drawing>
+              <wp:anchor distT="0" distB="0" distL="114300" distR="114300" simplePos="0" relativeHeight="251675648" behindDoc="0" locked="0" layoutInCell="1" allowOverlap="1" wp14:anchorId="6A52633E" wp14:editId="75B63AD4">
+                <wp:simplePos x="0" y="0"/>
+                <wp:positionH relativeFrom="column">
+                  <wp:posOffset>51206</wp:posOffset>
+                </wp:positionH>
+                <wp:positionV relativeFrom="paragraph">
+                  <wp:posOffset>3492703</wp:posOffset>
+                </wp:positionV>
+                <wp:extent cx="217170" cy="475641"/>
+                <wp:effectExtent l="57150" t="38100" r="30480" b="19685"/>
+                <wp:wrapNone/>
+                <wp:docPr id="15" name="Straight Arrow Connector 15"/>
+                <wp:cNvGraphicFramePr/>
+                <a:graphic xmlns:a="http://schemas.openxmlformats.org/drawingml/2006/main">
+                  <a:graphicData uri="http://schemas.microsoft.com/office/word/2010/wordprocessingShape">
+                    <wps:wsp>
+                      <wps:cNvCnPr/>
+                      <wps:spPr>
+                        <a:xfrm flipH="1" flipV="1">
+                          <a:off x="0" y="0"/>
+                          <a:ext cx="217170" cy="475641"/>
+                        </a:xfrm>
+                        <a:prstGeom prst="straightConnector1">
+                          <a:avLst/>
+                        </a:prstGeom>
+                        <a:ln w="38100">
+                          <a:tailEnd type="triangle"/>
+                        </a:ln>
+                      </wps:spPr>
+                      <wps:style>
+                        <a:lnRef idx="3">
+                          <a:schemeClr val="dk1"/>
+                        </a:lnRef>
+                        <a:fillRef idx="0">
+                          <a:schemeClr val="dk1"/>
+                        </a:fillRef>
+                        <a:effectRef idx="2">
+                          <a:schemeClr val="dk1"/>
+                        </a:effectRef>
+                        <a:fontRef idx="minor">
+                          <a:schemeClr val="tx1"/>
+                        </a:fontRef>
+                      </wps:style>
+                      <wps:bodyPr/>
+                    </wps:wsp>
+                  </a:graphicData>
+                </a:graphic>
+                <wp14:sizeRelV relativeFrom="margin">
+                  <wp14:pctHeight>0</wp14:pctHeight>
+                </wp14:sizeRelV>
+              </wp:anchor>
+            </w:drawing>
+          </mc:Choice>
+          <mc:Fallback>
+            <w:pict>
+              <v:shape w14:anchorId="3A0925FF" id="Straight Arrow Connector 15" o:spid="_x0000_s1026" type="#_x0000_t32" style="position:absolute;margin-left:4.05pt;margin-top:275pt;width:17.1pt;height:37.45pt;flip:x y;z-index:251675648;visibility:visible;mso-wrap-style:square;mso-height-percent:0;mso-wrap-distance-left:9pt;mso-wrap-distance-top:0;mso-wrap-distance-right:9pt;mso-wrap-distance-bottom:0;mso-position-horizontal:absolute;mso-position-horizontal-relative:text;mso-position-vertical:absolute;mso-position-vertical-relative:text;mso-height-percent:0;mso-height-relative:margin" o:gfxdata="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" strokecolor="black [3200]" strokeweight="3pt">
+                <v:stroke endarrow="block" joinstyle="miter"/>
+              </v:shape>
+            </w:pict>
+          </mc:Fallback>
+        </mc:AlternateContent>
+      </w:r>
+      <w:r>
+        <w:rPr>
+          <w:rFonts w:ascii="MS Shell Dlg 2" w:eastAsia="Times New Roman" w:hAnsi="MS Shell Dlg 2" w:cs="MS Shell Dlg 2"/>
+          <w:noProof/>
+          <w:sz w:val="20"/>
+          <w:szCs w:val="20"/>
+        </w:rPr>
+        <mc:AlternateContent>
+          <mc:Choice Requires="wps">
+            <w:drawing>
+              <wp:anchor distT="0" distB="0" distL="114300" distR="114300" simplePos="0" relativeHeight="251671552" behindDoc="0" locked="0" layoutInCell="1" allowOverlap="1" wp14:anchorId="3581CE76" wp14:editId="4FDA5663">
+                <wp:simplePos x="0" y="0"/>
+                <wp:positionH relativeFrom="column">
+                  <wp:posOffset>2433066</wp:posOffset>
+                </wp:positionH>
+                <wp:positionV relativeFrom="paragraph">
+                  <wp:posOffset>2782646</wp:posOffset>
+                </wp:positionV>
+                <wp:extent cx="607161" cy="270662"/>
+                <wp:effectExtent l="0" t="0" r="21590" b="15240"/>
+                <wp:wrapNone/>
+                <wp:docPr id="13" name="Text Box 13"/>
+                <wp:cNvGraphicFramePr/>
+                <a:graphic xmlns:a="http://schemas.openxmlformats.org/drawingml/2006/main">
+                  <a:graphicData uri="http://schemas.microsoft.com/office/word/2010/wordprocessingShape">
+                    <wps:wsp>
+                      <wps:cNvSpPr txBox="1"/>
+                      <wps:spPr>
+                        <a:xfrm>
+                          <a:off x="0" y="0"/>
+                          <a:ext cx="607161" cy="270662"/>
+                        </a:xfrm>
+                        <a:prstGeom prst="rect">
+                          <a:avLst/>
+                        </a:prstGeom>
+                        <a:solidFill>
+                          <a:schemeClr val="lt1"/>
+                        </a:solidFill>
+                        <a:ln w="6350">
+                          <a:solidFill>
+                            <a:prstClr val="black"/>
+                          </a:solidFill>
+                        </a:ln>
+                      </wps:spPr>
+                      <wps:txbx>
+                        <w:txbxContent>
+                          <w:p>
+                            <w:r>
+                              <w:rPr>
+                                <w:b/>
+                              </w:rPr>
+                              <w:t>3.</w:t>
+                            </w:r>
+                            <w:r>
+                              <w:t>Check</w:t>
+                            </w:r>
+                          </w:p>
+                        </w:txbxContent>
+                      </wps:txbx>
+                      <wps:bodyPr rot="0" spcFirstLastPara="0" vertOverflow="overflow" horzOverflow="overflow" vert="horz" wrap="square" lIns="91440" tIns="45720" rIns="91440" bIns="45720" numCol="1" spcCol="0" rtlCol="0" fromWordArt="0" anchor="t" anchorCtr="0" forceAA="0" compatLnSpc="1">
+                        <a:prstTxWarp prst="textNoShape">
+                          <a:avLst/>
+                        </a:prstTxWarp>
+                        <a:noAutofit/>
+                      </wps:bodyPr>
+                    </wps:wsp>
+                  </a:graphicData>
+                </a:graphic>
+                <wp14:sizeRelH relativeFrom="margin">
+                  <wp14:pctWidth>0</wp14:pctWidth>
+                </wp14:sizeRelH>
+                <wp14:sizeRelV relativeFrom="margin">
+                  <wp14:pctHeight>0</wp14:pctHeight>
+                </wp14:sizeRelV>
+              </wp:anchor>
+            </w:drawing>
+          </mc:Choice>
+          <mc:Fallback>
+            <w:pict>
+              <v:shapetype w14:anchorId="3581CE76" id="_x0000_t202" coordsize="21600,21600" o:spt="202" path="m,l,21600r21600,l21600,xe">
+                <v:stroke joinstyle="miter"/>
+                <v:path gradientshapeok="t" o:connecttype="rect"/>
+              </v:shapetype>
+              <v:shape id="Text Box 13" o:spid="_x0000_s1026" type="#_x0000_t202" style="position:absolute;left:0;text-align:left;margin-left:191.6pt;margin-top:219.1pt;width:47.8pt;height:21.3pt;z-index:251671552;visibility:visible;mso-wrap-style:square;mso-width-percent:0;mso-height-percent:0;mso-wrap-distance-left:9pt;mso-wrap-distance-top:0;mso-wrap-distance-right:9pt;mso-wrap-distance-bottom:0;mso-position-horizontal:absolute;mso-position-horizontal-relative:text;mso-position-vertical:absolute;mso-position-vertical-relative:text;mso-width-percent:0;mso-height-percent:0;mso-width-relative:margin;mso-height-relative:margin;v-text-anchor:top" o:gfxdata="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" fillcolor="white [3201]" strokeweight=".5pt">
+                <v:textbox>
+                  <w:txbxContent>
+                    <w:p>
+                      <w:r>
+                        <w:rPr>
+                          <w:b/>
+                        </w:rPr>
+                        <w:t>3.</w:t>
+                      </w:r>
+                      <w:r>
+                        <w:t>Check</w:t>
+                      </w:r>
+                    </w:p>
+                  </w:txbxContent>
+                </v:textbox>
+              </v:shape>
+            </w:pict>
+          </mc:Fallback>
+        </mc:AlternateContent>
+      </w:r>
+      <w:r>
+        <w:rPr>
+          <w:rFonts w:ascii="MS Shell Dlg 2" w:eastAsia="Times New Roman" w:hAnsi="MS Shell Dlg 2" w:cs="MS Shell Dlg 2"/>
+          <w:noProof/>
+          <w:sz w:val="20"/>
+          <w:szCs w:val="20"/>
+        </w:rPr>
+        <mc:AlternateContent>
+          <mc:Choice Requires="wps">
+            <w:drawing>
+              <wp:anchor distT="0" distB="0" distL="114300" distR="114300" simplePos="0" relativeHeight="251673600" behindDoc="0" locked="0" layoutInCell="1" allowOverlap="1" wp14:anchorId="01DEB08C" wp14:editId="5727992A">
+                <wp:simplePos x="0" y="0"/>
+                <wp:positionH relativeFrom="column">
+                  <wp:posOffset>603047</wp:posOffset>
+                </wp:positionH>
+                <wp:positionV relativeFrom="paragraph">
+                  <wp:posOffset>2781427</wp:posOffset>
+                </wp:positionV>
+                <wp:extent cx="607161" cy="270662"/>
+                <wp:effectExtent l="0" t="0" r="21590" b="15240"/>
+                <wp:wrapNone/>
+                <wp:docPr id="14" name="Text Box 14"/>
+                <wp:cNvGraphicFramePr/>
+                <a:graphic xmlns:a="http://schemas.openxmlformats.org/drawingml/2006/main">
+                  <a:graphicData uri="http://schemas.microsoft.com/office/word/2010/wordprocessingShape">
+                    <wps:wsp>
+                      <wps:cNvSpPr txBox="1"/>
+                      <wps:spPr>
+                        <a:xfrm>
+                          <a:off x="0" y="0"/>
+                          <a:ext cx="607161" cy="270662"/>
+                        </a:xfrm>
+                        <a:prstGeom prst="rect">
+                          <a:avLst/>
+                        </a:prstGeom>
+                        <a:solidFill>
+                          <a:schemeClr val="lt1"/>
+                        </a:solidFill>
+                        <a:ln w="6350">
+                          <a:solidFill>
+                            <a:prstClr val="black"/>
+                          </a:solidFill>
+                        </a:ln>
+                      </wps:spPr>
+                      <wps:txbx>
+                        <w:txbxContent>
+                          <w:p>
+                            <w:r>
+                              <w:rPr>
+                                <w:b/>
+                              </w:rPr>
+                              <w:t>2.</w:t>
+                            </w:r>
+                            <w:r>
+                              <w:t>Check</w:t>
+                            </w:r>
+                          </w:p>
+                        </w:txbxContent>
+                      </wps:txbx>
+                      <wps:bodyPr rot="0" spcFirstLastPara="0" vertOverflow="overflow" horzOverflow="overflow" vert="horz" wrap="square" lIns="91440" tIns="45720" rIns="91440" bIns="45720" numCol="1" spcCol="0" rtlCol="0" fromWordArt="0" anchor="t" anchorCtr="0" forceAA="0" compatLnSpc="1">
+                        <a:prstTxWarp prst="textNoShape">
+                          <a:avLst/>
+                        </a:prstTxWarp>
+                        <a:noAutofit/>
+                      </wps:bodyPr>
+                    </wps:wsp>
+                  </a:graphicData>
+                </a:graphic>
+                <wp14:sizeRelH relativeFrom="margin">
+                  <wp14:pctWidth>0</wp14:pctWidth>
+                </wp14:sizeRelH>
+                <wp14:sizeRelV relativeFrom="margin">
+                  <wp14:pctHeight>0</wp14:pctHeight>
+                </wp14:sizeRelV>
+              </wp:anchor>
+            </w:drawing>
+          </mc:Choice>
+          <mc:Fallback>
+            <w:pict>
+              <v:shape w14:anchorId="01DEB08C" id="Text Box 14" o:spid="_x0000_s1027" type="#_x0000_t202" style="position:absolute;left:0;text-align:left;margin-left:47.5pt;margin-top:219pt;width:47.8pt;height:21.3pt;z-index:251673600;visibility:visible;mso-wrap-style:square;mso-width-percent:0;mso-height-percent:0;mso-wrap-distance-left:9pt;mso-wrap-distance-top:0;mso-wrap-distance-right:9pt;mso-wrap-distance-bottom:0;mso-position-horizontal:absolute;mso-position-horizontal-relative:text;mso-position-vertical:absolute;mso-position-vertical-relative:text;mso-width-percent:0;mso-height-percent:0;mso-width-relative:margin;mso-height-relative:margin;v-text-anchor:top" o:gfxdata="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" fillcolor="white [3201]" strokeweight=".5pt">
+                <v:textbox>
+                  <w:txbxContent>
+                    <w:p>
+                      <w:r>
+                        <w:rPr>
+                          <w:b/>
+                        </w:rPr>
+                        <w:t>2.</w:t>
+                      </w:r>
+                      <w:r>
+                        <w:t>Check</w:t>
+                      </w:r>
+                    </w:p>
+                  </w:txbxContent>
+                </v:textbox>
+              </v:shape>
+            </w:pict>
+          </mc:Fallback>
+        </mc:AlternateContent>
+      </w:r>
+      <w:r>
+        <w:rPr>
+          <w:rFonts w:ascii="MS Shell Dlg 2" w:eastAsia="Times New Roman" w:hAnsi="MS Shell Dlg 2" w:cs="MS Shell Dlg 2"/>
+          <w:noProof/>
+          <w:sz w:val="20"/>
+          <w:szCs w:val="20"/>
+        </w:rPr>
+        <mc:AlternateContent>
+          <mc:Choice Requires="wps">
+            <w:drawing>
+              <wp:anchor distT="0" distB="0" distL="114300" distR="114300" simplePos="0" relativeHeight="251669504" behindDoc="0" locked="0" layoutInCell="1" allowOverlap="1">
+                <wp:simplePos x="0" y="0"/>
+                <wp:positionH relativeFrom="column">
+                  <wp:posOffset>4716221</wp:posOffset>
+                </wp:positionH>
+                <wp:positionV relativeFrom="paragraph">
+                  <wp:posOffset>1441552</wp:posOffset>
+                </wp:positionV>
+                <wp:extent cx="1143254" cy="332079"/>
+                <wp:effectExtent l="0" t="0" r="19050" b="11430"/>
+                <wp:wrapNone/>
+                <wp:docPr id="12" name="Text Box 12"/>
+                <wp:cNvGraphicFramePr/>
+                <a:graphic xmlns:a="http://schemas.openxmlformats.org/drawingml/2006/main">
+                  <a:graphicData uri="http://schemas.microsoft.com/office/word/2010/wordprocessingShape">
+                    <wps:wsp>
+                      <wps:cNvSpPr txBox="1"/>
+                      <wps:spPr>
+                        <a:xfrm>
+                          <a:off x="0" y="0"/>
+                          <a:ext cx="1143254" cy="332079"/>
+                        </a:xfrm>
+                        <a:prstGeom prst="rect">
+                          <a:avLst/>
+                        </a:prstGeom>
+                        <a:solidFill>
+                          <a:schemeClr val="lt1"/>
+                        </a:solidFill>
+                        <a:ln w="6350">
+                          <a:solidFill>
+                            <a:prstClr val="black"/>
+                          </a:solidFill>
+                        </a:ln>
+                      </wps:spPr>
+                      <wps:txbx>
+                        <w:txbxContent>
+                          <w:p>
+                            <w:r>
+                              <w:rPr>
+                                <w:b/>
+                              </w:rPr>
+                              <w:t>1.</w:t>
+                            </w:r>
+                            <w:r>
+                              <w:t>Input “WAEX”</w:t>
+                            </w:r>
+                          </w:p>
+                        </w:txbxContent>
+                      </wps:txbx>
+                      <wps:bodyPr rot="0" spcFirstLastPara="0" vertOverflow="overflow" horzOverflow="overflow" vert="horz" wrap="square" lIns="91440" tIns="45720" rIns="91440" bIns="45720" numCol="1" spcCol="0" rtlCol="0" fromWordArt="0" anchor="t" anchorCtr="0" forceAA="0" compatLnSpc="1">
+                        <a:prstTxWarp prst="textNoShape">
+                          <a:avLst/>
+                        </a:prstTxWarp>
+                        <a:noAutofit/>
+                      </wps:bodyPr>
+                    </wps:wsp>
+                  </a:graphicData>
+                </a:graphic>
+              </wp:anchor>
+            </w:drawing>
+          </mc:Choice>
+          <mc:Fallback>
+            <w:pict>
+              <v:shape id="Text Box 12" o:spid="_x0000_s1028" type="#_x0000_t202" style="position:absolute;left:0;text-align:left;margin-left:371.35pt;margin-top:113.5pt;width:90pt;height:26.15pt;z-index:251669504;visibility:visible;mso-wrap-style:square;mso-wrap-distance-left:9pt;mso-wrap-distance-top:0;mso-wrap-distance-right:9pt;mso-wrap-distance-bottom:0;mso-position-horizontal:absolute;mso-position-horizontal-relative:text;mso-position-vertical:absolute;mso-position-vertical-relative:text;v-text-anchor:top" o:gfxdata="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" fillcolor="white [3201]" strokeweight=".5pt">
+                <v:textbox>
+                  <w:txbxContent>
+                    <w:p>
+                      <w:r>
+                        <w:rPr>
+                          <w:b/>
+                        </w:rPr>
+                        <w:t>1.</w:t>
+                      </w:r>
+                      <w:r>
+                        <w:t>Input “WAEX”</w:t>
+                      </w:r>
+                    </w:p>
+                  </w:txbxContent>
+                </v:textbox>
+              </v:shape>
+            </w:pict>
+          </mc:Fallback>
+        </mc:AlternateContent>
+      </w:r>
+      <w:r>
+        <w:rPr>
+          <w:rFonts w:ascii="MS Shell Dlg 2" w:eastAsia="Times New Roman" w:hAnsi="MS Shell Dlg 2" w:cs="MS Shell Dlg 2"/>
+          <w:noProof/>
+          <w:sz w:val="20"/>
+          <w:szCs w:val="20"/>
+        </w:rPr>
+        <mc:AlternateContent>
+          <mc:Choice Requires="wps">
+            <w:drawing>
+              <wp:anchor distT="0" distB="0" distL="114300" distR="114300" simplePos="0" relativeHeight="251668480" behindDoc="0" locked="0" layoutInCell="1" allowOverlap="1" wp14:anchorId="752397A3" wp14:editId="717D4A23">
+                <wp:simplePos x="0" y="0"/>
+                <wp:positionH relativeFrom="column">
+                  <wp:posOffset>386131</wp:posOffset>
+                </wp:positionH>
+                <wp:positionV relativeFrom="paragraph">
+                  <wp:posOffset>2905811</wp:posOffset>
+                </wp:positionV>
+                <wp:extent cx="217553" cy="0"/>
+                <wp:effectExtent l="0" t="95250" r="0" b="95250"/>
+                <wp:wrapNone/>
+                <wp:docPr id="11" name="Straight Arrow Connector 11"/>
+                <wp:cNvGraphicFramePr/>
+                <a:graphic xmlns:a="http://schemas.openxmlformats.org/drawingml/2006/main">
+                  <a:graphicData uri="http://schemas.microsoft.com/office/word/2010/wordprocessingShape">
+                    <wps:wsp>
+                      <wps:cNvCnPr/>
+                      <wps:spPr>
+                        <a:xfrm flipH="1">
+                          <a:off x="0" y="0"/>
+                          <a:ext cx="217553" cy="0"/>
+                        </a:xfrm>
+                        <a:prstGeom prst="straightConnector1">
+                          <a:avLst/>
+                        </a:prstGeom>
+                        <a:ln w="38100">
+                          <a:tailEnd type="triangle"/>
+                        </a:ln>
+                      </wps:spPr>
+                      <wps:style>
+                        <a:lnRef idx="3">
+                          <a:schemeClr val="dk1"/>
+                        </a:lnRef>
+                        <a:fillRef idx="0">
+                          <a:schemeClr val="dk1"/>
+                        </a:fillRef>
+                        <a:effectRef idx="2">
+                          <a:schemeClr val="dk1"/>
+                        </a:effectRef>
+                        <a:fontRef idx="minor">
+                          <a:schemeClr val="tx1"/>
+                        </a:fontRef>
+                      </wps:style>
+                      <wps:bodyPr/>
+                    </wps:wsp>
+                  </a:graphicData>
+                </a:graphic>
+              </wp:anchor>
+            </w:drawing>
+          </mc:Choice>
+          <mc:Fallback>
+            <w:pict>
+              <v:shape w14:anchorId="2908CD37" id="Straight Arrow Connector 11" o:spid="_x0000_s1026" type="#_x0000_t32" style="position:absolute;margin-left:30.4pt;margin-top:228.8pt;width:17.15pt;height:0;flip:x;z-index:251668480;visibility:visible;mso-wrap-style:square;mso-wrap-distance-left:9pt;mso-wrap-distance-top:0;mso-wrap-distance-right:9pt;mso-wrap-distance-bottom:0;mso-position-horizontal:absolute;mso-position-horizontal-relative:text;mso-position-vertical:absolute;mso-position-vertical-relative:text" o:gfxdata="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" strokecolor="black [3200]" strokeweight="3pt">
+                <v:stroke endarrow="block" joinstyle="miter"/>
+              </v:shape>
+            </w:pict>
+          </mc:Fallback>
+        </mc:AlternateContent>
+      </w:r>
+      <w:r>
+        <w:rPr>
+          <w:rFonts w:ascii="MS Shell Dlg 2" w:eastAsia="Times New Roman" w:hAnsi="MS Shell Dlg 2" w:cs="MS Shell Dlg 2"/>
+          <w:noProof/>
+          <w:sz w:val="20"/>
+          <w:szCs w:val="20"/>
+        </w:rPr>
+        <mc:AlternateContent>
+          <mc:Choice Requires="wps">
+            <w:drawing>
+              <wp:anchor distT="0" distB="0" distL="114300" distR="114300" simplePos="0" relativeHeight="251666432" behindDoc="0" locked="0" layoutInCell="1" allowOverlap="1" wp14:anchorId="752397A3" wp14:editId="717D4A23">
+                <wp:simplePos x="0" y="0"/>
+                <wp:positionH relativeFrom="column">
+                  <wp:posOffset>2216505</wp:posOffset>
+                </wp:positionH>
+                <wp:positionV relativeFrom="paragraph">
+                  <wp:posOffset>2911932</wp:posOffset>
+                </wp:positionV>
+                <wp:extent cx="217553" cy="0"/>
+                <wp:effectExtent l="0" t="95250" r="0" b="95250"/>
+                <wp:wrapNone/>
+                <wp:docPr id="10" name="Straight Arrow Connector 10"/>
+                <wp:cNvGraphicFramePr/>
+                <a:graphic xmlns:a="http://schemas.openxmlformats.org/drawingml/2006/main">
+                  <a:graphicData uri="http://schemas.microsoft.com/office/word/2010/wordprocessingShape">
+                    <wps:wsp>
+                      <wps:cNvCnPr/>
+                      <wps:spPr>
+                        <a:xfrm flipH="1">
+                          <a:off x="0" y="0"/>
+                          <a:ext cx="217553" cy="0"/>
+                        </a:xfrm>
+                        <a:prstGeom prst="straightConnector1">
+                          <a:avLst/>
+                        </a:prstGeom>
+                        <a:ln w="38100">
+                          <a:tailEnd type="triangle"/>
+                        </a:ln>
+                      </wps:spPr>
+                      <wps:style>
+                        <a:lnRef idx="3">
+                          <a:schemeClr val="dk1"/>
+                        </a:lnRef>
+                        <a:fillRef idx="0">
+                          <a:schemeClr val="dk1"/>
+                        </a:fillRef>
+                        <a:effectRef idx="2">
+                          <a:schemeClr val="dk1"/>
+                        </a:effectRef>
+                        <a:fontRef idx="minor">
+                          <a:schemeClr val="tx1"/>
+                        </a:fontRef>
+                      </wps:style>
+                      <wps:bodyPr/>
+                    </wps:wsp>
+                  </a:graphicData>
+                </a:graphic>
+              </wp:anchor>
+            </w:drawing>
+          </mc:Choice>
+          <mc:Fallback>
+            <w:pict>
+              <v:shape w14:anchorId="45997F71" id="Straight Arrow Connector 10" o:spid="_x0000_s1026" type="#_x0000_t32" style="position:absolute;margin-left:174.55pt;margin-top:229.3pt;width:17.15pt;height:0;flip:x;z-index:251666432;visibility:visible;mso-wrap-style:square;mso-wrap-distance-left:9pt;mso-wrap-distance-top:0;mso-wrap-distance-right:9pt;mso-wrap-distance-bottom:0;mso-position-horizontal:absolute;mso-position-horizontal-relative:text;mso-position-vertical:absolute;mso-position-vertical-relative:text" o:gfxdata="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" strokecolor="black [3200]" strokeweight="3pt">
+                <v:stroke endarrow="block" joinstyle="miter"/>
+              </v:shape>
+            </w:pict>
+          </mc:Fallback>
+        </mc:AlternateContent>
+      </w:r>
+      <w:r>
+        <w:rPr>
+          <w:rFonts w:ascii="MS Shell Dlg 2" w:eastAsia="Times New Roman" w:hAnsi="MS Shell Dlg 2" w:cs="MS Shell Dlg 2"/>
+          <w:noProof/>
+          <w:sz w:val="20"/>
+          <w:szCs w:val="20"/>
+        </w:rPr>
+        <mc:AlternateContent>
+          <mc:Choice Requires="wps">
+            <w:drawing>
+              <wp:anchor distT="0" distB="0" distL="114300" distR="114300" simplePos="0" relativeHeight="251664384" behindDoc="0" locked="0" layoutInCell="1" allowOverlap="1" wp14:anchorId="752397A3" wp14:editId="717D4A23">
+                <wp:simplePos x="0" y="0"/>
+                <wp:positionH relativeFrom="column">
+                  <wp:posOffset>3736405</wp:posOffset>
+                </wp:positionH>
+                <wp:positionV relativeFrom="paragraph">
+                  <wp:posOffset>1444187</wp:posOffset>
+                </wp:positionV>
+                <wp:extent cx="977243" cy="269568"/>
+                <wp:effectExtent l="38100" t="19050" r="13970" b="73660"/>
+                <wp:wrapNone/>
+                <wp:docPr id="9" name="Straight Arrow Connector 9"/>
+                <wp:cNvGraphicFramePr/>
+                <a:graphic xmlns:a="http://schemas.openxmlformats.org/drawingml/2006/main">
+                  <a:graphicData uri="http://schemas.microsoft.com/office/word/2010/wordprocessingShape">
+                    <wps:wsp>
+                      <wps:cNvCnPr/>
+                      <wps:spPr>
+                        <a:xfrm flipH="1">
+                          <a:off x="0" y="0"/>
+                          <a:ext cx="977243" cy="269568"/>
+                        </a:xfrm>
+                        <a:prstGeom prst="straightConnector1">
+                          <a:avLst/>
+                        </a:prstGeom>
+                        <a:ln w="38100">
+                          <a:tailEnd type="triangle"/>
+                        </a:ln>
+                      </wps:spPr>
+                      <wps:style>
+                        <a:lnRef idx="3">
+                          <a:schemeClr val="dk1"/>
+                        </a:lnRef>
+                        <a:fillRef idx="0">
+                          <a:schemeClr val="dk1"/>
+                        </a:fillRef>
+                        <a:effectRef idx="2">
+                          <a:schemeClr val="dk1"/>
+                        </a:effectRef>
+                        <a:fontRef idx="minor">
+                          <a:schemeClr val="tx1"/>
+                        </a:fontRef>
+                      </wps:style>
+                      <wps:bodyPr/>
+                    </wps:wsp>
+                  </a:graphicData>
+                </a:graphic>
+                <wp14:sizeRelH relativeFrom="margin">
+                  <wp14:pctWidth>0</wp14:pctWidth>
+                </wp14:sizeRelH>
+                <wp14:sizeRelV relativeFrom="margin">
+                  <wp14:pctHeight>0</wp14:pctHeight>
+                </wp14:sizeRelV>
+              </wp:anchor>
+            </w:drawing>
+          </mc:Choice>
+          <mc:Fallback>
+            <w:pict>
+              <v:shape w14:anchorId="23F4DB27" id="Straight Arrow Connector 9" o:spid="_x0000_s1026" type="#_x0000_t32" style="position:absolute;margin-left:294.2pt;margin-top:113.7pt;width:76.95pt;height:21.25pt;flip:x;z-index:251664384;visibility:visible;mso-wrap-style:square;mso-width-percent:0;mso-height-percent:0;mso-wrap-distance-left:9pt;mso-wrap-distance-top:0;mso-wrap-distance-right:9pt;mso-wrap-distance-bottom:0;mso-position-horizontal:absolute;mso-position-horizontal-relative:text;mso-position-vertical:absolute;mso-position-vertical-relative:text;mso-width-percent:0;mso-height-percent:0;mso-width-relative:margin;mso-height-relative:margin" o:gfxdata="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" strokecolor="black [3200]" strokeweight="3pt">
+                <v:stroke endarrow="block" joinstyle="miter"/>
+              </v:shape>
+            </w:pict>
+          </mc:Fallback>
+        </mc:AlternateContent>
+      </w:r>
+      <w:r>
+        <w:rPr>
+          <w:noProof/>
+        </w:rPr>
+        <w:drawing>
+          <wp:anchor distT="0" distB="0" distL="114300" distR="114300" simplePos="0" relativeHeight="251662336" behindDoc="0" locked="0" layoutInCell="1" allowOverlap="1" wp14:anchorId="533DCD92">
+            <wp:simplePos x="0" y="0"/>
+            <wp:positionH relativeFrom="column">
+              <wp:posOffset>-378635</wp:posOffset>
+            </wp:positionH>
+            <wp:positionV relativeFrom="paragraph">
+              <wp:posOffset>279400</wp:posOffset>
+            </wp:positionV>
+            <wp:extent cx="4562475" cy="3371850"/>
+            <wp:effectExtent l="0" t="0" r="9525" b="0"/>
+            <wp:wrapTopAndBottom/>
+            <wp:docPr id="8" name="Picture 8"/>
+            <wp:cNvGraphicFramePr>
+              <a:graphicFrameLocks xmlns:a="http://schemas.openxmlformats.org/drawingml/2006/main" noChangeAspect="1"/>
+            </wp:cNvGraphicFramePr>
+            <a:graphic xmlns:a="http://schemas.openxmlformats.org/drawingml/2006/main">
+              <a:graphicData uri="http://schemas.openxmlformats.org/drawingml/2006/picture">
+                <pic:pic xmlns:pic="http://schemas.openxmlformats.org/drawingml/2006/picture">
+                  <pic:nvPicPr>
+                    <pic:cNvPr id="1" name=""/>
+                    <pic:cNvPicPr/>
+                  </pic:nvPicPr>
+                  <pic:blipFill>
+                    <a:blip r:embed="rId7">
+                      <a:extLst>
+                        <a:ext uri="{28A0092B-C50C-407E-A947-70E740481C1C}">
+                          <a14:useLocalDpi xmlns:a14="http://schemas.microsoft.com/office/drawing/2010/main" val="0"/>
+                        </a:ext>
+                      </a:extLst>
+                    </a:blip>
+                    <a:stretch>
+                      <a:fillRect/>
+                    </a:stretch>
+                  </pic:blipFill>
+                  <pic:spPr>
+                    <a:xfrm>
+                      <a:off x="0" y="0"/>
+                      <a:ext cx="4562475" cy="3371850"/>
+                    </a:xfrm>
+                    <a:prstGeom prst="rect">
+                      <a:avLst/>
+                    </a:prstGeom>
+                  </pic:spPr>
+                </pic:pic>
+              </a:graphicData>
+            </a:graphic>
+          </wp:anchor>
+        </w:drawing>
+      </w:r>
+      <w:r>
+        <w:rPr>
+          <w:noProof/>
+        </w:rPr>
+        <w:t xml:space="preserve">4. </w:t>
+      </w:r>
+    </w:p>
+    <w:p>
+      <w:pPr>
+        <w:jc w:val="center"/>
+        <w:rPr>
+          <w:noProof/>
+        </w:rPr>
+      </w:pPr>
+      <w:r>
+        <w:rPr>
+          <w:noProof/>
+        </w:rPr>
+        <mc:AlternateContent>
+          <mc:Choice Requires="wps">
+            <w:drawing>
+              <wp:anchor distT="0" distB="0" distL="114300" distR="114300" simplePos="0" relativeHeight="251676672" behindDoc="0" locked="0" layoutInCell="1" allowOverlap="1" wp14:anchorId="5AEC6C1F" wp14:editId="3AFCC165">
+                <wp:simplePos x="0" y="0"/>
+                <wp:positionH relativeFrom="column">
+                  <wp:posOffset>270661</wp:posOffset>
+                </wp:positionH>
+                <wp:positionV relativeFrom="paragraph">
+                  <wp:posOffset>3463620</wp:posOffset>
+                </wp:positionV>
+                <wp:extent cx="1733703" cy="270662"/>
+                <wp:effectExtent l="0" t="0" r="19050" b="15240"/>
+                <wp:wrapNone/>
+                <wp:docPr id="16" name="Text Box 16"/>
+                <wp:cNvGraphicFramePr/>
+                <a:graphic xmlns:a="http://schemas.openxmlformats.org/drawingml/2006/main">
+                  <a:graphicData uri="http://schemas.microsoft.com/office/word/2010/wordprocessingShape">
+                    <wps:wsp>
+                      <wps:cNvSpPr txBox="1"/>
+                      <wps:spPr>
+                        <a:xfrm>
+                          <a:off x="0" y="0"/>
+                          <a:ext cx="1733703" cy="270662"/>
+                        </a:xfrm>
+                        <a:prstGeom prst="rect">
+                          <a:avLst/>
+                        </a:prstGeom>
+                        <a:solidFill>
+                          <a:schemeClr val="lt1"/>
+                        </a:solidFill>
+                        <a:ln w="6350">
+                          <a:solidFill>
+                            <a:prstClr val="black"/>
+                          </a:solidFill>
+                        </a:ln>
+                      </wps:spPr>
+                      <wps:txbx>
+                        <w:txbxContent>
+                          <w:p>
+                            <w:r>
+                              <w:rPr>
+                                <w:b/>
+                              </w:rPr>
+                              <w:t>4.</w:t>
+                            </w:r>
+                            <w:r>
+                              <w:t>Click to Save</w:t>
+                            </w:r>
+                          </w:p>
+                        </w:txbxContent>
+                      </wps:txbx>
+                      <wps:bodyPr rot="0" spcFirstLastPara="0" vertOverflow="overflow" horzOverflow="overflow" vert="horz" wrap="square" lIns="91440" tIns="45720" rIns="91440" bIns="45720" numCol="1" spcCol="0" rtlCol="0" fromWordArt="0" anchor="t" anchorCtr="0" forceAA="0" compatLnSpc="1">
+                        <a:prstTxWarp prst="textNoShape">
+                          <a:avLst/>
+                        </a:prstTxWarp>
+                        <a:noAutofit/>
+                      </wps:bodyPr>
+                    </wps:wsp>
+                  </a:graphicData>
+                </a:graphic>
+                <wp14:sizeRelH relativeFrom="margin">
+                  <wp14:pctWidth>0</wp14:pctWidth>
+                </wp14:sizeRelH>
+                <wp14:sizeRelV relativeFrom="margin">
+                  <wp14:pctHeight>0</wp14:pctHeight>
+                </wp14:sizeRelV>
+              </wp:anchor>
+            </w:drawing>
+          </mc:Choice>
+          <mc:Fallback>
+            <w:pict>
+              <v:shape w14:anchorId="5AEC6C1F" id="Text Box 16" o:spid="_x0000_s1029" type="#_x0000_t202" style="position:absolute;left:0;text-align:left;margin-left:21.3pt;margin-top:272.75pt;width:136.5pt;height:21.3pt;z-index:251676672;visibility:visible;mso-wrap-style:square;mso-width-percent:0;mso-height-percent:0;mso-wrap-distance-left:9pt;mso-wrap-distance-top:0;mso-wrap-distance-right:9pt;mso-wrap-distance-bottom:0;mso-position-horizontal:absolute;mso-position-horizontal-relative:text;mso-position-vertical:absolute;mso-position-vertical-relative:text;mso-width-percent:0;mso-height-percent:0;mso-width-relative:margin;mso-height-relative:margin;v-text-anchor:top" o:gfxdata="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" fillcolor="white [3201]" strokeweight=".5pt">
+                <v:textbox>
+                  <w:txbxContent>
+                    <w:p>
+                      <w:r>
+                        <w:rPr>
+                          <w:b/>
+                        </w:rPr>
+                        <w:t>4.</w:t>
+                      </w:r>
+                      <w:r>
+                        <w:t>Click to Save</w:t>
+                      </w:r>
+                    </w:p>
+                  </w:txbxContent>
+                </v:textbox>
+              </v:shape>
+            </w:pict>
+          </mc:Fallback>
+        </mc:AlternateContent>
+      </w:r>
+    </w:p>
+    <w:p>
+      <w:pPr>
+        <w:rPr>
+          <w:rFonts w:ascii="MS Shell Dlg 2" w:eastAsia="Times New Roman" w:hAnsi="MS Shell Dlg 2" w:cs="MS Shell Dlg 2"/>
+          <w:sz w:val="20"/>
+          <w:szCs w:val="20"/>
+        </w:rPr>
+      </w:pPr>
+    </w:p>
+    <w:p>
+      <w:pPr>
+        <w:jc w:val="center"/>
+        <w:rPr>
+          <w:rFonts w:ascii="MS Shell Dlg 2" w:eastAsia="Times New Roman" w:hAnsi="MS Shell Dlg 2" w:cs="MS Shell Dlg 2"/>
+          <w:sz w:val="20"/>
+          <w:szCs w:val="20"/>
+        </w:rPr>
+      </w:pPr>
+    </w:p>
+    <w:p>
+      <w:pPr>
+        <w:jc w:val="center"/>
+        <w:rPr>
+          <w:rFonts w:ascii="MS Shell Dlg 2" w:eastAsia="Times New Roman" w:hAnsi="MS Shell Dlg 2" w:cs="MS Shell Dlg 2"/>
+          <w:sz w:val="20"/>
+          <w:szCs w:val="20"/>
+        </w:rPr>
+      </w:pPr>
+    </w:p>
+    <w:p>
+      <w:pPr>
+        <w:jc w:val="center"/>
+        <w:rPr>
+          <w:rFonts w:ascii="MS Shell Dlg 2" w:eastAsia="Times New Roman" w:hAnsi="MS Shell Dlg 2" w:cs="MS Shell Dlg 2"/>
+          <w:sz w:val="20"/>
+          <w:szCs w:val="20"/>
+        </w:rPr>
+      </w:pPr>
+    </w:p>
+    <w:p>
+      <w:pPr>
+        <w:jc w:val="center"/>
+        <w:rPr>
+          <w:rFonts w:ascii="MS Shell Dlg 2" w:eastAsia="Times New Roman" w:hAnsi="MS Shell Dlg 2" w:cs="MS Shell Dlg 2"/>
+          <w:sz w:val="20"/>
+          <w:szCs w:val="20"/>
+        </w:rPr>
+      </w:pPr>
+    </w:p>
+    <w:p>
+      <w:pPr>
+        <w:jc w:val="center"/>
+        <w:rPr>
+          <w:rFonts w:ascii="MS Shell Dlg 2" w:eastAsia="Times New Roman" w:hAnsi="MS Shell Dlg 2" w:cs="MS Shell Dlg 2"/>
+          <w:sz w:val="20"/>
+          <w:szCs w:val="20"/>
+        </w:rPr>
+      </w:pPr>
+      <w:r>
+        <w:rPr>
+          <w:rFonts w:ascii="MS Shell Dlg 2" w:eastAsia="Times New Roman" w:hAnsi="MS Shell Dlg 2" w:cs="MS Shell Dlg 2"/>
+          <w:sz w:val="20"/>
+          <w:szCs w:val="20"/>
+        </w:rPr>
+        <w:lastRenderedPageBreak/>
+        <w:t>5.Copy PAT and paste into PAT box in the program</w:t>
+      </w:r>
+    </w:p>
+    <w:p>
+      <w:pPr>
+        <w:jc w:val="center"/>
+        <w:rPr>
+          <w:noProof/>
+        </w:rPr>
+      </w:pPr>
+    </w:p>
+    <w:p>
+      <w:pPr>
+        <w:jc w:val="center"/>
+        <w:rPr>
+          <w:rFonts w:ascii="MS Shell Dlg 2" w:eastAsia="Times New Roman" w:hAnsi="MS Shell Dlg 2" w:cs="MS Shell Dlg 2"/>
+          <w:sz w:val="20"/>
+          <w:szCs w:val="20"/>
+        </w:rPr>
+      </w:pPr>
+      <w:r>
+        <w:rPr>
+          <w:rFonts w:ascii="MS Shell Dlg 2" w:eastAsia="Times New Roman" w:hAnsi="MS Shell Dlg 2" w:cs="MS Shell Dlg 2"/>
+          <w:sz w:val="20"/>
+          <w:szCs w:val="20"/>
+        </w:rPr>
+        <mc:AlternateContent>
+          <mc:Choice Requires="wps">
+            <w:drawing>
+              <wp:anchor distT="0" distB="0" distL="114300" distR="114300" simplePos="0" relativeHeight="251682816" behindDoc="0" locked="0" layoutInCell="1" allowOverlap="1" wp14:anchorId="0BDE82BA" wp14:editId="7249CA59">
+                <wp:simplePos x="0" y="0"/>
+                <wp:positionH relativeFrom="column">
+                  <wp:posOffset>1923898</wp:posOffset>
+                </wp:positionH>
+                <wp:positionV relativeFrom="paragraph">
+                  <wp:posOffset>3061259</wp:posOffset>
+                </wp:positionV>
+                <wp:extent cx="1038758" cy="270510"/>
+                <wp:effectExtent l="0" t="0" r="28575" b="15240"/>
+                <wp:wrapNone/>
+                <wp:docPr id="21" name="Text Box 21"/>
+                <wp:cNvGraphicFramePr/>
+                <a:graphic xmlns:a="http://schemas.openxmlformats.org/drawingml/2006/main">
+                  <a:graphicData uri="http://schemas.microsoft.com/office/word/2010/wordprocessingShape">
+                    <wps:wsp>
+                      <wps:cNvSpPr txBox="1"/>
+                      <wps:spPr>
+                        <a:xfrm>
+                          <a:off x="0" y="0"/>
+                          <a:ext cx="1038758" cy="270510"/>
+                        </a:xfrm>
+                        <a:prstGeom prst="rect">
+                          <a:avLst/>
+                        </a:prstGeom>
+                        <a:solidFill>
+                          <a:schemeClr val="lt1"/>
+                        </a:solidFill>
+                        <a:ln w="6350">
+                          <a:solidFill>
+                            <a:prstClr val="black"/>
+                          </a:solidFill>
+                        </a:ln>
+                      </wps:spPr>
+                      <wps:txbx>
+                        <w:txbxContent>
+                          <w:p>
+                            <w:r>
+                              <w:rPr>
+                                <w:b/>
+                              </w:rPr>
+                              <w:t>2.</w:t>
+                            </w:r>
+                            <w:r>
+                              <w:t>Click Save</w:t>
+                            </w:r>
+                            <w:r>
+                              <w:t xml:space="preserve"> </w:t>
+                            </w:r>
+                          </w:p>
+                        </w:txbxContent>
+                      </wps:txbx>
+                      <wps:bodyPr rot="0" spcFirstLastPara="0" vertOverflow="overflow" horzOverflow="overflow" vert="horz" wrap="square" lIns="91440" tIns="45720" rIns="91440" bIns="45720" numCol="1" spcCol="0" rtlCol="0" fromWordArt="0" anchor="t" anchorCtr="0" forceAA="0" compatLnSpc="1">
+                        <a:prstTxWarp prst="textNoShape">
+                          <a:avLst/>
+                        </a:prstTxWarp>
+                        <a:noAutofit/>
+                      </wps:bodyPr>
+                    </wps:wsp>
+                  </a:graphicData>
+                </a:graphic>
+                <wp14:sizeRelH relativeFrom="margin">
+                  <wp14:pctWidth>0</wp14:pctWidth>
+                </wp14:sizeRelH>
+                <wp14:sizeRelV relativeFrom="margin">
+                  <wp14:pctHeight>0</wp14:pctHeight>
+                </wp14:sizeRelV>
+              </wp:anchor>
+            </w:drawing>
+          </mc:Choice>
+          <mc:Fallback>
+            <w:pict>
+              <v:shape w14:anchorId="0BDE82BA" id="Text Box 21" o:spid="_x0000_s1030" type="#_x0000_t202" style="position:absolute;left:0;text-align:left;margin-left:151.5pt;margin-top:241.05pt;width:81.8pt;height:21.3pt;z-index:251682816;visibility:visible;mso-wrap-style:square;mso-width-percent:0;mso-height-percent:0;mso-wrap-distance-left:9pt;mso-wrap-distance-top:0;mso-wrap-distance-right:9pt;mso-wrap-distance-bottom:0;mso-position-horizontal:absolute;mso-position-horizontal-relative:text;mso-position-vertical:absolute;mso-position-vertical-relative:text;mso-width-percent:0;mso-height-percent:0;mso-width-relative:margin;mso-height-relative:margin;v-text-anchor:top" o:gfxdata="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" fillcolor="white [3201]" strokeweight=".5pt">
+                <v:textbox>
+                  <w:txbxContent>
+                    <w:p>
+                      <w:r>
+                        <w:rPr>
+                          <w:b/>
+                        </w:rPr>
+                        <w:t>2.</w:t>
+                      </w:r>
+                      <w:r>
+                        <w:t>Click Save</w:t>
+                      </w:r>
+                      <w:r>
+                        <w:t xml:space="preserve"> </w:t>
+                      </w:r>
+                    </w:p>
+                  </w:txbxContent>
+                </v:textbox>
+              </v:shape>
+            </w:pict>
+          </mc:Fallback>
+        </mc:AlternateContent>
+      </w:r>
+      <w:r>
+        <w:rPr>
+          <w:noProof/>
+        </w:rPr>
+        <mc:AlternateContent>
+          <mc:Choice Requires="wps">
+            <w:drawing>
+              <wp:anchor distT="0" distB="0" distL="114300" distR="114300" simplePos="0" relativeHeight="251679744" behindDoc="0" locked="0" layoutInCell="1" allowOverlap="1" wp14:anchorId="02CBABE5" wp14:editId="5A8E2251">
+                <wp:simplePos x="0" y="0"/>
+                <wp:positionH relativeFrom="column">
+                  <wp:posOffset>3160166</wp:posOffset>
+                </wp:positionH>
+                <wp:positionV relativeFrom="paragraph">
+                  <wp:posOffset>1634795</wp:posOffset>
+                </wp:positionV>
+                <wp:extent cx="672999" cy="270510"/>
+                <wp:effectExtent l="0" t="0" r="13335" b="15240"/>
+                <wp:wrapNone/>
+                <wp:docPr id="19" name="Text Box 19"/>
+                <wp:cNvGraphicFramePr/>
+                <a:graphic xmlns:a="http://schemas.openxmlformats.org/drawingml/2006/main">
+                  <a:graphicData uri="http://schemas.microsoft.com/office/word/2010/wordprocessingShape">
+                    <wps:wsp>
+                      <wps:cNvSpPr txBox="1"/>
+                      <wps:spPr>
+                        <a:xfrm>
+                          <a:off x="0" y="0"/>
+                          <a:ext cx="672999" cy="270510"/>
+                        </a:xfrm>
+                        <a:prstGeom prst="rect">
+                          <a:avLst/>
+                        </a:prstGeom>
+                        <a:solidFill>
+                          <a:schemeClr val="lt1"/>
+                        </a:solidFill>
+                        <a:ln w="6350">
+                          <a:solidFill>
+                            <a:prstClr val="black"/>
+                          </a:solidFill>
+                        </a:ln>
+                      </wps:spPr>
+                      <wps:txbx>
+                        <w:txbxContent>
+                          <w:p>
+                            <w:r>
+                              <w:rPr>
+                                <w:b/>
+                              </w:rPr>
+                              <w:t>1.</w:t>
+                            </w:r>
+                            <w:r>
+                              <w:t xml:space="preserve">Copy </w:t>
+                            </w:r>
+                          </w:p>
+                        </w:txbxContent>
+                      </wps:txbx>
+                      <wps:bodyPr rot="0" spcFirstLastPara="0" vertOverflow="overflow" horzOverflow="overflow" vert="horz" wrap="square" lIns="91440" tIns="45720" rIns="91440" bIns="45720" numCol="1" spcCol="0" rtlCol="0" fromWordArt="0" anchor="t" anchorCtr="0" forceAA="0" compatLnSpc="1">
+                        <a:prstTxWarp prst="textNoShape">
+                          <a:avLst/>
+                        </a:prstTxWarp>
+                        <a:noAutofit/>
+                      </wps:bodyPr>
+                    </wps:wsp>
+                  </a:graphicData>
+                </a:graphic>
+                <wp14:sizeRelH relativeFrom="margin">
+                  <wp14:pctWidth>0</wp14:pctWidth>
+                </wp14:sizeRelH>
+                <wp14:sizeRelV relativeFrom="margin">
+                  <wp14:pctHeight>0</wp14:pctHeight>
+                </wp14:sizeRelV>
+              </wp:anchor>
+            </w:drawing>
+          </mc:Choice>
+          <mc:Fallback>
+            <w:pict>
+              <v:shape w14:anchorId="02CBABE5" id="Text Box 19" o:spid="_x0000_s1031" type="#_x0000_t202" style="position:absolute;left:0;text-align:left;margin-left:248.85pt;margin-top:128.7pt;width:53pt;height:21.3pt;z-index:251679744;visibility:visible;mso-wrap-style:square;mso-width-percent:0;mso-height-percent:0;mso-wrap-distance-left:9pt;mso-wrap-distance-top:0;mso-wrap-distance-right:9pt;mso-wrap-distance-bottom:0;mso-position-horizontal:absolute;mso-position-horizontal-relative:text;mso-position-vertical:absolute;mso-position-vertical-relative:text;mso-width-percent:0;mso-height-percent:0;mso-width-relative:margin;mso-height-relative:margin;v-text-anchor:top" o:gfxdata="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" fillcolor="white [3201]" strokeweight=".5pt">
+                <v:textbox>
+                  <w:txbxContent>
+                    <w:p>
+                      <w:r>
+                        <w:rPr>
+                          <w:b/>
+                        </w:rPr>
+                        <w:t>1.</w:t>
+                      </w:r>
+                      <w:r>
+                        <w:t xml:space="preserve">Copy </w:t>
+                      </w:r>
+                    </w:p>
+                  </w:txbxContent>
+                </v:textbox>
+              </v:shape>
+            </w:pict>
+          </mc:Fallback>
+        </mc:AlternateContent>
+      </w:r>
+      <w:r>
+        <w:rPr>
+          <w:rFonts w:ascii="MS Shell Dlg 2" w:eastAsia="Times New Roman" w:hAnsi="MS Shell Dlg 2" w:cs="MS Shell Dlg 2"/>
+          <w:sz w:val="20"/>
+          <w:szCs w:val="20"/>
+        </w:rPr>
+        <mc:AlternateContent>
+          <mc:Choice Requires="wps">
+            <w:drawing>
+              <wp:anchor distT="0" distB="0" distL="114300" distR="114300" simplePos="0" relativeHeight="251681792" behindDoc="0" locked="0" layoutInCell="1" allowOverlap="1" wp14:anchorId="31AC3640" wp14:editId="36AA0187">
+                <wp:simplePos x="0" y="0"/>
+                <wp:positionH relativeFrom="column">
+                  <wp:posOffset>1243583</wp:posOffset>
+                </wp:positionH>
+                <wp:positionV relativeFrom="paragraph">
+                  <wp:posOffset>2929584</wp:posOffset>
+                </wp:positionV>
+                <wp:extent cx="680085" cy="306705"/>
+                <wp:effectExtent l="38100" t="38100" r="24765" b="36195"/>
+                <wp:wrapNone/>
+                <wp:docPr id="20" name="Straight Arrow Connector 20"/>
+                <wp:cNvGraphicFramePr/>
+                <a:graphic xmlns:a="http://schemas.openxmlformats.org/drawingml/2006/main">
+                  <a:graphicData uri="http://schemas.microsoft.com/office/word/2010/wordprocessingShape">
+                    <wps:wsp>
+                      <wps:cNvCnPr/>
+                      <wps:spPr>
+                        <a:xfrm flipH="1" flipV="1">
+                          <a:off x="0" y="0"/>
+                          <a:ext cx="680085" cy="306705"/>
+                        </a:xfrm>
+                        <a:prstGeom prst="straightConnector1">
+                          <a:avLst/>
+                        </a:prstGeom>
+                        <a:ln w="38100">
+                          <a:tailEnd type="triangle"/>
+                        </a:ln>
+                      </wps:spPr>
+                      <wps:style>
+                        <a:lnRef idx="3">
+                          <a:schemeClr val="dk1"/>
+                        </a:lnRef>
+                        <a:fillRef idx="0">
+                          <a:schemeClr val="dk1"/>
+                        </a:fillRef>
+                        <a:effectRef idx="2">
+                          <a:schemeClr val="dk1"/>
+                        </a:effectRef>
+                        <a:fontRef idx="minor">
+                          <a:schemeClr val="tx1"/>
+                        </a:fontRef>
+                      </wps:style>
+                      <wps:bodyPr/>
+                    </wps:wsp>
+                  </a:graphicData>
+                </a:graphic>
+                <wp14:sizeRelH relativeFrom="margin">
+                  <wp14:pctWidth>0</wp14:pctWidth>
+                </wp14:sizeRelH>
+                <wp14:sizeRelV relativeFrom="margin">
+                  <wp14:pctHeight>0</wp14:pctHeight>
+                </wp14:sizeRelV>
+              </wp:anchor>
+            </w:drawing>
+          </mc:Choice>
+          <mc:Fallback>
+            <w:pict>
+              <v:shape w14:anchorId="54F1B7AD" id="Straight Arrow Connector 20" o:spid="_x0000_s1026" type="#_x0000_t32" style="position:absolute;margin-left:97.9pt;margin-top:230.7pt;width:53.55pt;height:24.15pt;flip:x y;z-index:251681792;visibility:visible;mso-wrap-style:square;mso-width-percent:0;mso-height-percent:0;mso-wrap-distance-left:9pt;mso-wrap-distance-top:0;mso-wrap-distance-right:9pt;mso-wrap-distance-bottom:0;mso-position-horizontal:absolute;mso-position-horizontal-relative:text;mso-position-vertical:absolute;mso-position-vertical-relative:text;mso-width-percent:0;mso-height-percent:0;mso-width-relative:margin;mso-height-relative:margin" o:gfxdata="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" strokecolor="black [3200]" strokeweight="3pt">
+                <v:stroke endarrow="block" joinstyle="miter"/>
+              </v:shape>
+            </w:pict>
+          </mc:Fallback>
+        </mc:AlternateContent>
+      </w:r>
+      <w:r>
+        <w:rPr>
+          <w:noProof/>
+        </w:rPr>
+        <mc:AlternateContent>
+          <mc:Choice Requires="wps">
+            <w:drawing>
+              <wp:anchor distT="0" distB="0" distL="114300" distR="114300" simplePos="0" relativeHeight="251678720" behindDoc="0" locked="0" layoutInCell="1" allowOverlap="1" wp14:anchorId="43C4699A" wp14:editId="61140D2A">
+                <wp:simplePos x="0" y="0"/>
+                <wp:positionH relativeFrom="column">
+                  <wp:posOffset>2517953</wp:posOffset>
+                </wp:positionH>
+                <wp:positionV relativeFrom="paragraph">
+                  <wp:posOffset>1321764</wp:posOffset>
+                </wp:positionV>
+                <wp:extent cx="642213" cy="452019"/>
+                <wp:effectExtent l="38100" t="38100" r="24765" b="24765"/>
+                <wp:wrapNone/>
+                <wp:docPr id="18" name="Straight Arrow Connector 18"/>
+                <wp:cNvGraphicFramePr/>
+                <a:graphic xmlns:a="http://schemas.openxmlformats.org/drawingml/2006/main">
+                  <a:graphicData uri="http://schemas.microsoft.com/office/word/2010/wordprocessingShape">
+                    <wps:wsp>
+                      <wps:cNvCnPr/>
+                      <wps:spPr>
+                        <a:xfrm flipH="1" flipV="1">
+                          <a:off x="0" y="0"/>
+                          <a:ext cx="642213" cy="452019"/>
+                        </a:xfrm>
+                        <a:prstGeom prst="straightConnector1">
+                          <a:avLst/>
+                        </a:prstGeom>
+                        <a:ln w="38100">
+                          <a:tailEnd type="triangle"/>
+                        </a:ln>
+                      </wps:spPr>
+                      <wps:style>
+                        <a:lnRef idx="3">
+                          <a:schemeClr val="dk1"/>
+                        </a:lnRef>
+                        <a:fillRef idx="0">
+                          <a:schemeClr val="dk1"/>
+                        </a:fillRef>
+                        <a:effectRef idx="2">
+                          <a:schemeClr val="dk1"/>
+                        </a:effectRef>
+                        <a:fontRef idx="minor">
+                          <a:schemeClr val="tx1"/>
+                        </a:fontRef>
+                      </wps:style>
+                      <wps:bodyPr/>
+                    </wps:wsp>
+                  </a:graphicData>
+                </a:graphic>
+                <wp14:sizeRelH relativeFrom="margin">
+                  <wp14:pctWidth>0</wp14:pctWidth>
+                </wp14:sizeRelH>
+                <wp14:sizeRelV relativeFrom="margin">
+                  <wp14:pctHeight>0</wp14:pctHeight>
+                </wp14:sizeRelV>
+              </wp:anchor>
+            </w:drawing>
+          </mc:Choice>
+          <mc:Fallback>
+            <w:pict>
+              <v:shape w14:anchorId="2AFBA23D" id="Straight Arrow Connector 18" o:spid="_x0000_s1026" type="#_x0000_t32" style="position:absolute;margin-left:198.25pt;margin-top:104.1pt;width:50.55pt;height:35.6pt;flip:x y;z-index:251678720;visibility:visible;mso-wrap-style:square;mso-width-percent:0;mso-height-percent:0;mso-wrap-distance-left:9pt;mso-wrap-distance-top:0;mso-wrap-distance-right:9pt;mso-wrap-distance-bottom:0;mso-position-horizontal:absolute;mso-position-horizontal-relative:text;mso-position-vertical:absolute;mso-position-vertical-relative:text;mso-width-percent:0;mso-height-percent:0;mso-width-relative:margin;mso-height-relative:margin" o:gfxdata="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" strokecolor="black [3200]" strokeweight="3pt">
+                <v:stroke endarrow="block" joinstyle="miter"/>
+              </v:shape>
+            </w:pict>
+          </mc:Fallback>
+        </mc:AlternateContent>
+      </w:r>
+      <w:r>
+        <w:rPr>
+          <w:noProof/>
+        </w:rPr>
+        <w:drawing>
+          <wp:inline distT="0" distB="0" distL="0" distR="0" wp14:anchorId="5DC57198" wp14:editId="456459EF">
+            <wp:extent cx="4781550" cy="3399967"/>
+            <wp:effectExtent l="0" t="0" r="0" b="0"/>
+            <wp:docPr id="17" name="Picture 17"/>
+            <wp:cNvGraphicFramePr>
+              <a:graphicFrameLocks xmlns:a="http://schemas.openxmlformats.org/drawingml/2006/main" noChangeAspect="1"/>
+            </wp:cNvGraphicFramePr>
+            <a:graphic xmlns:a="http://schemas.openxmlformats.org/drawingml/2006/main">
+              <a:graphicData uri="http://schemas.openxmlformats.org/drawingml/2006/picture">
+                <pic:pic xmlns:pic="http://schemas.openxmlformats.org/drawingml/2006/picture">
+                  <pic:nvPicPr>
+                    <pic:cNvPr id="1" name=""/>
+                    <pic:cNvPicPr/>
+                  </pic:nvPicPr>
+                  <pic:blipFill rotWithShape="1">
+                    <a:blip r:embed="rId8"/>
+                    <a:srcRect t="15614"/>
+                    <a:stretch/>
+                  </pic:blipFill>
+                  <pic:spPr bwMode="auto">
+                    <a:xfrm>
+                      <a:off x="0" y="0"/>
+                      <a:ext cx="4781550" cy="3399967"/>
+                    </a:xfrm>
+                    <a:prstGeom prst="rect">
+                      <a:avLst/>
+                    </a:prstGeom>
+                    <a:ln>
+                      <a:noFill/>
+                    </a:ln>
+                    <a:extLst>
+                      <a:ext uri="{53640926-AAD7-44D8-BBD7-CCE9431645EC}">
+                        <a14:shadowObscured xmlns:a14="http://schemas.microsoft.com/office/drawing/2010/main"/>
+                      </a:ext>
+                    </a:extLst>
+                  </pic:spPr>
+                </pic:pic>
+              </a:graphicData>
+            </a:graphic>
+          </wp:inline>
+        </w:drawing>
+      </w:r>
+    </w:p>
+    <w:p>
+      <w:pPr>
+        <w:jc w:val="center"/>
+        <w:rPr>
+          <w:rFonts w:ascii="MS Shell Dlg 2" w:eastAsia="Times New Roman" w:hAnsi="MS Shell Dlg 2" w:cs="MS Shell Dlg 2"/>
+          <w:sz w:val="20"/>
+          <w:szCs w:val="20"/>
+        </w:rPr>
+      </w:pPr>
+    </w:p>
+    <w:p>
+      <w:pPr>
+        <w:jc w:val="center"/>
+        <w:rPr>
+          <w:rFonts w:ascii="MS Shell Dlg 2" w:eastAsia="Times New Roman" w:hAnsi="MS Shell Dlg 2" w:cs="MS Shell Dlg 2"/>
+          <w:sz w:val="20"/>
+          <w:szCs w:val="20"/>
+        </w:rPr>
+      </w:pPr>
+      <w:r>
+        <w:rPr>
+          <w:rFonts w:ascii="MS Shell Dlg 2" w:eastAsia="Times New Roman" w:hAnsi="MS Shell Dlg 2" w:cs="MS Shell Dlg 2"/>
+          <w:sz w:val="20"/>
+          <w:szCs w:val="20"/>
+        </w:rPr>
+        <w:t>6.Past PAT into Settings</w:t>
+      </w:r>
+    </w:p>
+    <w:p>
+      <w:pPr>
+        <w:jc w:val="center"/>
+        <w:rPr>
+          <w:rFonts w:ascii="MS Shell Dlg 2" w:eastAsia="Times New Roman" w:hAnsi="MS Shell Dlg 2" w:cs="MS Shell Dlg 2"/>
+          <w:sz w:val="20"/>
+          <w:szCs w:val="20"/>
+        </w:rPr>
+      </w:pPr>
+      <w:r>
+        <w:rPr>
+          <w:rFonts w:ascii="MS Shell Dlg 2" w:eastAsia="Times New Roman" w:hAnsi="MS Shell Dlg 2" w:cs="MS Shell Dlg 2"/>
+          <w:sz w:val="20"/>
+          <w:szCs w:val="20"/>
+        </w:rPr>
+        <mc:AlternateContent>
+          <mc:Choice Requires="wps">
+            <w:drawing>
+              <wp:anchor distT="0" distB="0" distL="114300" distR="114300" simplePos="0" relativeHeight="251691008" behindDoc="0" locked="0" layoutInCell="1" allowOverlap="1" wp14:anchorId="2D444E93" wp14:editId="30872C14">
+                <wp:simplePos x="0" y="0"/>
+                <wp:positionH relativeFrom="column">
+                  <wp:posOffset>3955415</wp:posOffset>
+                </wp:positionH>
+                <wp:positionV relativeFrom="paragraph">
+                  <wp:posOffset>2632710</wp:posOffset>
+                </wp:positionV>
+                <wp:extent cx="760095" cy="45085"/>
+                <wp:effectExtent l="38100" t="57150" r="1905" b="107315"/>
+                <wp:wrapNone/>
+                <wp:docPr id="27" name="Straight Arrow Connector 27"/>
+                <wp:cNvGraphicFramePr/>
+                <a:graphic xmlns:a="http://schemas.openxmlformats.org/drawingml/2006/main">
+                  <a:graphicData uri="http://schemas.microsoft.com/office/word/2010/wordprocessingShape">
+                    <wps:wsp>
+                      <wps:cNvCnPr/>
+                      <wps:spPr>
+                        <a:xfrm flipH="1">
+                          <a:off x="0" y="0"/>
+                          <a:ext cx="760095" cy="45085"/>
+                        </a:xfrm>
+                        <a:prstGeom prst="straightConnector1">
+                          <a:avLst/>
+                        </a:prstGeom>
+                        <a:ln w="38100">
+                          <a:tailEnd type="triangle"/>
+                        </a:ln>
+                      </wps:spPr>
+                      <wps:style>
+                        <a:lnRef idx="3">
+                          <a:schemeClr val="dk1"/>
+                        </a:lnRef>
+                        <a:fillRef idx="0">
+                          <a:schemeClr val="dk1"/>
+                        </a:fillRef>
+                        <a:effectRef idx="2">
+                          <a:schemeClr val="dk1"/>
+                        </a:effectRef>
+                        <a:fontRef idx="minor">
+                          <a:schemeClr val="tx1"/>
+                        </a:fontRef>
+                      </wps:style>
+                      <wps:bodyPr/>
+                    </wps:wsp>
+                  </a:graphicData>
+                </a:graphic>
+                <wp14:sizeRelH relativeFrom="margin">
+                  <wp14:pctWidth>0</wp14:pctWidth>
+                </wp14:sizeRelH>
+                <wp14:sizeRelV relativeFrom="margin">
+                  <wp14:pctHeight>0</wp14:pctHeight>
+                </wp14:sizeRelV>
+              </wp:anchor>
+            </w:drawing>
+          </mc:Choice>
+          <mc:Fallback>
+            <w:pict>
+              <v:shape w14:anchorId="68310C1E" id="Straight Arrow Connector 27" o:spid="_x0000_s1026" type="#_x0000_t32" style="position:absolute;margin-left:311.45pt;margin-top:207.3pt;width:59.85pt;height:3.55pt;flip:x;z-index:251691008;visibility:visible;mso-wrap-style:square;mso-width-percent:0;mso-height-percent:0;mso-wrap-distance-left:9pt;mso-wrap-distance-top:0;mso-wrap-distance-right:9pt;mso-wrap-distance-bottom:0;mso-position-horizontal:absolute;mso-position-horizontal-relative:text;mso-position-vertical:absolute;mso-position-vertical-relative:text;mso-width-percent:0;mso-height-percent:0;mso-width-relative:margin;mso-height-relative:margin" o:gfxdata="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" strokecolor="black [3200]" strokeweight="3pt">
+                <v:stroke endarrow="block" joinstyle="miter"/>
+              </v:shape>
+            </w:pict>
+          </mc:Fallback>
+        </mc:AlternateContent>
+      </w:r>
+      <w:r>
+        <w:rPr>
+          <w:rFonts w:ascii="MS Shell Dlg 2" w:eastAsia="Times New Roman" w:hAnsi="MS Shell Dlg 2" w:cs="MS Shell Dlg 2"/>
+          <w:sz w:val="20"/>
+          <w:szCs w:val="20"/>
+        </w:rPr>
+        <mc:AlternateContent>
+          <mc:Choice Requires="wps">
+            <w:drawing>
+              <wp:anchor distT="0" distB="0" distL="114300" distR="114300" simplePos="0" relativeHeight="251692032" behindDoc="0" locked="0" layoutInCell="1" allowOverlap="1" wp14:anchorId="020E10D9" wp14:editId="70A91199">
+                <wp:simplePos x="0" y="0"/>
+                <wp:positionH relativeFrom="column">
+                  <wp:posOffset>4613935</wp:posOffset>
+                </wp:positionH>
+                <wp:positionV relativeFrom="paragraph">
+                  <wp:posOffset>2391435</wp:posOffset>
+                </wp:positionV>
+                <wp:extent cx="1038759" cy="270510"/>
+                <wp:effectExtent l="0" t="0" r="28575" b="15240"/>
+                <wp:wrapNone/>
+                <wp:docPr id="28" name="Text Box 28"/>
+                <wp:cNvGraphicFramePr/>
+                <a:graphic xmlns:a="http://schemas.openxmlformats.org/drawingml/2006/main">
+                  <a:graphicData uri="http://schemas.microsoft.com/office/word/2010/wordprocessingShape">
+                    <wps:wsp>
+                      <wps:cNvSpPr txBox="1"/>
+                      <wps:spPr>
+                        <a:xfrm>
+                          <a:off x="0" y="0"/>
+                          <a:ext cx="1038759" cy="270510"/>
+                        </a:xfrm>
+                        <a:prstGeom prst="rect">
+                          <a:avLst/>
+                        </a:prstGeom>
+                        <a:solidFill>
+                          <a:schemeClr val="lt1"/>
+                        </a:solidFill>
+                        <a:ln w="6350">
+                          <a:solidFill>
+                            <a:prstClr val="black"/>
+                          </a:solidFill>
+                        </a:ln>
+                      </wps:spPr>
+                      <wps:txbx>
+                        <w:txbxContent>
+                          <w:p>
+                            <w:r>
+                              <w:rPr>
+                                <w:b/>
+                              </w:rPr>
+                              <w:t>3.</w:t>
+                            </w:r>
+                            <w:r>
+                              <w:t>Click Close</w:t>
+                            </w:r>
+                            <w:r>
+                              <w:t xml:space="preserve"> </w:t>
+                            </w:r>
+                          </w:p>
+                        </w:txbxContent>
+                      </wps:txbx>
+                      <wps:bodyPr rot="0" spcFirstLastPara="0" vertOverflow="overflow" horzOverflow="overflow" vert="horz" wrap="square" lIns="91440" tIns="45720" rIns="91440" bIns="45720" numCol="1" spcCol="0" rtlCol="0" fromWordArt="0" anchor="t" anchorCtr="0" forceAA="0" compatLnSpc="1">
+                        <a:prstTxWarp prst="textNoShape">
+                          <a:avLst/>
+                        </a:prstTxWarp>
+                        <a:noAutofit/>
+                      </wps:bodyPr>
+                    </wps:wsp>
+                  </a:graphicData>
+                </a:graphic>
+                <wp14:sizeRelH relativeFrom="margin">
+                  <wp14:pctWidth>0</wp14:pctWidth>
+                </wp14:sizeRelH>
+                <wp14:sizeRelV relativeFrom="margin">
+                  <wp14:pctHeight>0</wp14:pctHeight>
+                </wp14:sizeRelV>
+              </wp:anchor>
+            </w:drawing>
+          </mc:Choice>
+          <mc:Fallback>
+            <w:pict>
+              <v:shape w14:anchorId="020E10D9" id="Text Box 28" o:spid="_x0000_s1032" type="#_x0000_t202" style="position:absolute;left:0;text-align:left;margin-left:363.3pt;margin-top:188.3pt;width:81.8pt;height:21.3pt;z-index:251692032;visibility:visible;mso-wrap-style:square;mso-width-percent:0;mso-height-percent:0;mso-wrap-distance-left:9pt;mso-wrap-distance-top:0;mso-wrap-distance-right:9pt;mso-wrap-distance-bottom:0;mso-position-horizontal:absolute;mso-position-horizontal-relative:text;mso-position-vertical:absolute;mso-position-vertical-relative:text;mso-width-percent:0;mso-height-percent:0;mso-width-relative:margin;mso-height-relative:margin;v-text-anchor:top" o:gfxdata="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" fillcolor="white [3201]" strokeweight=".5pt">
+                <v:textbox>
+                  <w:txbxContent>
+                    <w:p>
+                      <w:r>
+                        <w:rPr>
+                          <w:b/>
+                        </w:rPr>
+                        <w:t>3.</w:t>
+                      </w:r>
+                      <w:r>
+                        <w:t>Click Close</w:t>
+                      </w:r>
+                      <w:r>
+                        <w:t xml:space="preserve"> </w:t>
+                      </w:r>
+                    </w:p>
+                  </w:txbxContent>
+                </v:textbox>
+              </v:shape>
+            </w:pict>
+          </mc:Fallback>
+        </mc:AlternateContent>
+      </w:r>
+      <w:r>
+        <w:rPr>
+          <w:rFonts w:ascii="MS Shell Dlg 2" w:eastAsia="Times New Roman" w:hAnsi="MS Shell Dlg 2" w:cs="MS Shell Dlg 2"/>
+          <w:sz w:val="20"/>
+          <w:szCs w:val="20"/>
+        </w:rPr>
+        <mc:AlternateContent>
+          <mc:Choice Requires="wps">
+            <w:drawing>
+              <wp:anchor distT="0" distB="0" distL="114300" distR="114300" simplePos="0" relativeHeight="251685888" behindDoc="0" locked="0" layoutInCell="1" allowOverlap="1" wp14:anchorId="5AFEDB9B" wp14:editId="7E3BB9FF">
+                <wp:simplePos x="0" y="0"/>
+                <wp:positionH relativeFrom="column">
+                  <wp:posOffset>4440326</wp:posOffset>
+                </wp:positionH>
+                <wp:positionV relativeFrom="paragraph">
+                  <wp:posOffset>1235685</wp:posOffset>
+                </wp:positionV>
+                <wp:extent cx="1426464" cy="270510"/>
+                <wp:effectExtent l="0" t="0" r="21590" b="15240"/>
+                <wp:wrapNone/>
+                <wp:docPr id="24" name="Text Box 24"/>
+                <wp:cNvGraphicFramePr/>
+                <a:graphic xmlns:a="http://schemas.openxmlformats.org/drawingml/2006/main">
+                  <a:graphicData uri="http://schemas.microsoft.com/office/word/2010/wordprocessingShape">
+                    <wps:wsp>
+                      <wps:cNvSpPr txBox="1"/>
+                      <wps:spPr>
+                        <a:xfrm>
+                          <a:off x="0" y="0"/>
+                          <a:ext cx="1426464" cy="270510"/>
+                        </a:xfrm>
+                        <a:prstGeom prst="rect">
+                          <a:avLst/>
+                        </a:prstGeom>
+                        <a:solidFill>
+                          <a:schemeClr val="lt1"/>
+                        </a:solidFill>
+                        <a:ln w="6350">
+                          <a:solidFill>
+                            <a:prstClr val="black"/>
+                          </a:solidFill>
+                        </a:ln>
+                      </wps:spPr>
+                      <wps:txbx>
+                        <w:txbxContent>
+                          <w:p>
+                            <w:r>
+                              <w:rPr>
+                                <w:b/>
+                              </w:rPr>
+                              <w:t>1.</w:t>
+                            </w:r>
+                            <w:r>
+                              <w:t>Input First Name</w:t>
+                            </w:r>
+                            <w:r>
+                              <w:t xml:space="preserve"> </w:t>
+                            </w:r>
+                          </w:p>
+                        </w:txbxContent>
+                      </wps:txbx>
+                      <wps:bodyPr rot="0" spcFirstLastPara="0" vertOverflow="overflow" horzOverflow="overflow" vert="horz" wrap="square" lIns="91440" tIns="45720" rIns="91440" bIns="45720" numCol="1" spcCol="0" rtlCol="0" fromWordArt="0" anchor="t" anchorCtr="0" forceAA="0" compatLnSpc="1">
+                        <a:prstTxWarp prst="textNoShape">
+                          <a:avLst/>
+                        </a:prstTxWarp>
+                        <a:noAutofit/>
+                      </wps:bodyPr>
+                    </wps:wsp>
+                  </a:graphicData>
+                </a:graphic>
+                <wp14:sizeRelH relativeFrom="margin">
+                  <wp14:pctWidth>0</wp14:pctWidth>
+                </wp14:sizeRelH>
+                <wp14:sizeRelV relativeFrom="margin">
+                  <wp14:pctHeight>0</wp14:pctHeight>
+                </wp14:sizeRelV>
+              </wp:anchor>
+            </w:drawing>
+          </mc:Choice>
+          <mc:Fallback>
+            <w:pict>
+              <v:shape w14:anchorId="5AFEDB9B" id="Text Box 24" o:spid="_x0000_s1033" type="#_x0000_t202" style="position:absolute;left:0;text-align:left;margin-left:349.65pt;margin-top:97.3pt;width:112.3pt;height:21.3pt;z-index:251685888;visibility:visible;mso-wrap-style:square;mso-width-percent:0;mso-height-percent:0;mso-wrap-distance-left:9pt;mso-wrap-distance-top:0;mso-wrap-distance-right:9pt;mso-wrap-distance-bottom:0;mso-position-horizontal:absolute;mso-position-horizontal-relative:text;mso-position-vertical:absolute;mso-position-vertical-relative:text;mso-width-percent:0;mso-height-percent:0;mso-width-relative:margin;mso-height-relative:margin;v-text-anchor:top" o:gfxdata="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" fillcolor="white [3201]" strokeweight=".5pt">
+                <v:textbox>
+                  <w:txbxContent>
+                    <w:p>
+                      <w:r>
+                        <w:rPr>
+                          <w:b/>
+                        </w:rPr>
+                        <w:t>1.</w:t>
+                      </w:r>
+                      <w:r>
+                        <w:t>Input First Name</w:t>
+                      </w:r>
+                      <w:r>
+                        <w:t xml:space="preserve"> </w:t>
+                      </w:r>
+                    </w:p>
+                  </w:txbxContent>
+                </v:textbox>
+              </v:shape>
+            </w:pict>
+          </mc:Fallback>
+        </mc:AlternateContent>
+      </w:r>
+      <w:r>
+        <w:rPr>
+          <w:rFonts w:ascii="MS Shell Dlg 2" w:eastAsia="Times New Roman" w:hAnsi="MS Shell Dlg 2" w:cs="MS Shell Dlg 2"/>
+          <w:sz w:val="20"/>
+          <w:szCs w:val="20"/>
+        </w:rPr>
+        <mc:AlternateContent>
+          <mc:Choice Requires="wps">
+            <w:drawing>
+              <wp:anchor distT="0" distB="0" distL="114300" distR="114300" simplePos="0" relativeHeight="251688960" behindDoc="0" locked="0" layoutInCell="1" allowOverlap="1" wp14:anchorId="774FD45E" wp14:editId="4C93115C">
+                <wp:simplePos x="0" y="0"/>
+                <wp:positionH relativeFrom="column">
+                  <wp:posOffset>4440326</wp:posOffset>
+                </wp:positionH>
+                <wp:positionV relativeFrom="paragraph">
+                  <wp:posOffset>1652651</wp:posOffset>
+                </wp:positionV>
+                <wp:extent cx="1038759" cy="270510"/>
+                <wp:effectExtent l="0" t="0" r="28575" b="15240"/>
+                <wp:wrapNone/>
+                <wp:docPr id="26" name="Text Box 26"/>
+                <wp:cNvGraphicFramePr/>
+                <a:graphic xmlns:a="http://schemas.openxmlformats.org/drawingml/2006/main">
+                  <a:graphicData uri="http://schemas.microsoft.com/office/word/2010/wordprocessingShape">
+                    <wps:wsp>
+                      <wps:cNvSpPr txBox="1"/>
+                      <wps:spPr>
+                        <a:xfrm>
+                          <a:off x="0" y="0"/>
+                          <a:ext cx="1038759" cy="270510"/>
+                        </a:xfrm>
+                        <a:prstGeom prst="rect">
+                          <a:avLst/>
+                        </a:prstGeom>
+                        <a:solidFill>
+                          <a:schemeClr val="lt1"/>
+                        </a:solidFill>
+                        <a:ln w="6350">
+                          <a:solidFill>
+                            <a:prstClr val="black"/>
+                          </a:solidFill>
+                        </a:ln>
+                      </wps:spPr>
+                      <wps:txbx>
+                        <w:txbxContent>
+                          <w:p>
+                            <w:r>
+                              <w:rPr>
+                                <w:b/>
+                              </w:rPr>
+                              <w:t>2.</w:t>
+                            </w:r>
+                            <w:r>
+                              <w:t>Past PAT Here</w:t>
+                            </w:r>
+                            <w:r>
+                              <w:t xml:space="preserve"> </w:t>
+                            </w:r>
+                          </w:p>
+                        </w:txbxContent>
+                      </wps:txbx>
+                      <wps:bodyPr rot="0" spcFirstLastPara="0" vertOverflow="overflow" horzOverflow="overflow" vert="horz" wrap="square" lIns="91440" tIns="45720" rIns="91440" bIns="45720" numCol="1" spcCol="0" rtlCol="0" fromWordArt="0" anchor="t" anchorCtr="0" forceAA="0" compatLnSpc="1">
+                        <a:prstTxWarp prst="textNoShape">
+                          <a:avLst/>
+                        </a:prstTxWarp>
+                        <a:noAutofit/>
+                      </wps:bodyPr>
+                    </wps:wsp>
+                  </a:graphicData>
+                </a:graphic>
+                <wp14:sizeRelH relativeFrom="margin">
+                  <wp14:pctWidth>0</wp14:pctWidth>
+                </wp14:sizeRelH>
+                <wp14:sizeRelV relativeFrom="margin">
+                  <wp14:pctHeight>0</wp14:pctHeight>
+                </wp14:sizeRelV>
+              </wp:anchor>
+            </w:drawing>
+          </mc:Choice>
+          <mc:Fallback>
+            <w:pict>
+              <v:shape w14:anchorId="774FD45E" id="Text Box 26" o:spid="_x0000_s1034" type="#_x0000_t202" style="position:absolute;left:0;text-align:left;margin-left:349.65pt;margin-top:130.15pt;width:81.8pt;height:21.3pt;z-index:251688960;visibility:visible;mso-wrap-style:square;mso-width-percent:0;mso-height-percent:0;mso-wrap-distance-left:9pt;mso-wrap-distance-top:0;mso-wrap-distance-right:9pt;mso-wrap-distance-bottom:0;mso-position-horizontal:absolute;mso-position-horizontal-relative:text;mso-position-vertical:absolute;mso-position-vertical-relative:text;mso-width-percent:0;mso-height-percent:0;mso-width-relative:margin;mso-height-relative:margin;v-text-anchor:top" o:gfxdata="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" fillcolor="white [3201]" strokeweight=".5pt">
+                <v:textbox>
+                  <w:txbxContent>
+                    <w:p>
+                      <w:r>
+                        <w:rPr>
+                          <w:b/>
+                        </w:rPr>
+                        <w:t>2.</w:t>
+                      </w:r>
+                      <w:r>
+                        <w:t>Past PAT Here</w:t>
+                      </w:r>
+                      <w:r>
+                        <w:t xml:space="preserve"> </w:t>
+                      </w:r>
+                    </w:p>
+                  </w:txbxContent>
+                </v:textbox>
+              </v:shape>
+            </w:pict>
+          </mc:Fallback>
+        </mc:AlternateContent>
+      </w:r>
+      <w:r>
+        <w:rPr>
+          <w:rFonts w:ascii="MS Shell Dlg 2" w:eastAsia="Times New Roman" w:hAnsi="MS Shell Dlg 2" w:cs="MS Shell Dlg 2"/>
+          <w:sz w:val="20"/>
+          <w:szCs w:val="20"/>
+        </w:rPr>
+        <mc:AlternateContent>
+          <mc:Choice Requires="wps">
+            <w:drawing>
+              <wp:anchor distT="0" distB="0" distL="114300" distR="114300" simplePos="0" relativeHeight="251687936" behindDoc="0" locked="0" layoutInCell="1" allowOverlap="1" wp14:anchorId="0EF0E5E5" wp14:editId="4AB03631">
+                <wp:simplePos x="0" y="0"/>
+                <wp:positionH relativeFrom="column">
+                  <wp:posOffset>3781958</wp:posOffset>
+                </wp:positionH>
+                <wp:positionV relativeFrom="paragraph">
+                  <wp:posOffset>1836750</wp:posOffset>
+                </wp:positionV>
+                <wp:extent cx="760172" cy="45719"/>
+                <wp:effectExtent l="38100" t="57150" r="1905" b="107315"/>
+                <wp:wrapNone/>
+                <wp:docPr id="25" name="Straight Arrow Connector 25"/>
+                <wp:cNvGraphicFramePr/>
+                <a:graphic xmlns:a="http://schemas.openxmlformats.org/drawingml/2006/main">
+                  <a:graphicData uri="http://schemas.microsoft.com/office/word/2010/wordprocessingShape">
+                    <wps:wsp>
+                      <wps:cNvCnPr/>
+                      <wps:spPr>
+                        <a:xfrm flipH="1">
+                          <a:off x="0" y="0"/>
+                          <a:ext cx="760172" cy="45719"/>
+                        </a:xfrm>
+                        <a:prstGeom prst="straightConnector1">
+                          <a:avLst/>
+                        </a:prstGeom>
+                        <a:ln w="38100">
+                          <a:tailEnd type="triangle"/>
+                        </a:ln>
+                      </wps:spPr>
+                      <wps:style>
+                        <a:lnRef idx="3">
+                          <a:schemeClr val="dk1"/>
+                        </a:lnRef>
+                        <a:fillRef idx="0">
+                          <a:schemeClr val="dk1"/>
+                        </a:fillRef>
+                        <a:effectRef idx="2">
+                          <a:schemeClr val="dk1"/>
+                        </a:effectRef>
+                        <a:fontRef idx="minor">
+                          <a:schemeClr val="tx1"/>
+                        </a:fontRef>
+                      </wps:style>
+                      <wps:bodyPr/>
+                    </wps:wsp>
+                  </a:graphicData>
+                </a:graphic>
+                <wp14:sizeRelH relativeFrom="margin">
+                  <wp14:pctWidth>0</wp14:pctWidth>
+                </wp14:sizeRelH>
+                <wp14:sizeRelV relativeFrom="margin">
+                  <wp14:pctHeight>0</wp14:pctHeight>
+                </wp14:sizeRelV>
+              </wp:anchor>
+            </w:drawing>
+          </mc:Choice>
+          <mc:Fallback>
+            <w:pict>
+              <v:shape w14:anchorId="7309FF91" id="Straight Arrow Connector 25" o:spid="_x0000_s1026" type="#_x0000_t32" style="position:absolute;margin-left:297.8pt;margin-top:144.65pt;width:59.85pt;height:3.6pt;flip:x;z-index:251687936;visibility:visible;mso-wrap-style:square;mso-width-percent:0;mso-height-percent:0;mso-wrap-distance-left:9pt;mso-wrap-distance-top:0;mso-wrap-distance-right:9pt;mso-wrap-distance-bottom:0;mso-position-horizontal:absolute;mso-position-horizontal-relative:text;mso-position-vertical:absolute;mso-position-vertical-relative:text;mso-width-percent:0;mso-height-percent:0;mso-width-relative:margin;mso-height-relative:margin" o:gfxdata="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" strokecolor="black [3200]" strokeweight="3pt">
+                <v:stroke endarrow="block" joinstyle="miter"/>
+              </v:shape>
+            </w:pict>
+          </mc:Fallback>
+        </mc:AlternateContent>
+      </w:r>
+      <w:r>
+        <w:rPr>
+          <w:rFonts w:ascii="MS Shell Dlg 2" w:eastAsia="Times New Roman" w:hAnsi="MS Shell Dlg 2" w:cs="MS Shell Dlg 2"/>
+          <w:sz w:val="20"/>
+          <w:szCs w:val="20"/>
+        </w:rPr>
+        <mc:AlternateContent>
+          <mc:Choice Requires="wps">
+            <w:drawing>
+              <wp:anchor distT="0" distB="0" distL="114300" distR="114300" simplePos="0" relativeHeight="251684864" behindDoc="0" locked="0" layoutInCell="1" allowOverlap="1" wp14:anchorId="5A3438CC" wp14:editId="2073CAD8">
+                <wp:simplePos x="0" y="0"/>
+                <wp:positionH relativeFrom="column">
+                  <wp:posOffset>3781958</wp:posOffset>
+                </wp:positionH>
+                <wp:positionV relativeFrom="paragraph">
+                  <wp:posOffset>1365987</wp:posOffset>
+                </wp:positionV>
+                <wp:extent cx="760172" cy="45719"/>
+                <wp:effectExtent l="38100" t="57150" r="1905" b="107315"/>
+                <wp:wrapNone/>
+                <wp:docPr id="23" name="Straight Arrow Connector 23"/>
+                <wp:cNvGraphicFramePr/>
+                <a:graphic xmlns:a="http://schemas.openxmlformats.org/drawingml/2006/main">
+                  <a:graphicData uri="http://schemas.microsoft.com/office/word/2010/wordprocessingShape">
+                    <wps:wsp>
+                      <wps:cNvCnPr/>
+                      <wps:spPr>
+                        <a:xfrm flipH="1">
+                          <a:off x="0" y="0"/>
+                          <a:ext cx="760172" cy="45719"/>
+                        </a:xfrm>
+                        <a:prstGeom prst="straightConnector1">
+                          <a:avLst/>
+                        </a:prstGeom>
+                        <a:ln w="38100">
+                          <a:tailEnd type="triangle"/>
+                        </a:ln>
+                      </wps:spPr>
+                      <wps:style>
+                        <a:lnRef idx="3">
+                          <a:schemeClr val="dk1"/>
+                        </a:lnRef>
+                        <a:fillRef idx="0">
+                          <a:schemeClr val="dk1"/>
+                        </a:fillRef>
+                        <a:effectRef idx="2">
+                          <a:schemeClr val="dk1"/>
+                        </a:effectRef>
+                        <a:fontRef idx="minor">
+                          <a:schemeClr val="tx1"/>
+                        </a:fontRef>
+                      </wps:style>
+                      <wps:bodyPr/>
+                    </wps:wsp>
+                  </a:graphicData>
+                </a:graphic>
+                <wp14:sizeRelH relativeFrom="margin">
+                  <wp14:pctWidth>0</wp14:pctWidth>
+                </wp14:sizeRelH>
+                <wp14:sizeRelV relativeFrom="margin">
+                  <wp14:pctHeight>0</wp14:pctHeight>
+                </wp14:sizeRelV>
+              </wp:anchor>
+            </w:drawing>
+          </mc:Choice>
+          <mc:Fallback>
+            <w:pict>
+              <v:shape w14:anchorId="1B95991B" id="Straight Arrow Connector 23" o:spid="_x0000_s1026" type="#_x0000_t32" style="position:absolute;margin-left:297.8pt;margin-top:107.55pt;width:59.85pt;height:3.6pt;flip:x;z-index:251684864;visibility:visible;mso-wrap-style:square;mso-width-percent:0;mso-height-percent:0;mso-wrap-distance-left:9pt;mso-wrap-distance-top:0;mso-wrap-distance-right:9pt;mso-wrap-distance-bottom:0;mso-position-horizontal:absolute;mso-position-horizontal-relative:text;mso-position-vertical:absolute;mso-position-vertical-relative:text;mso-width-percent:0;mso-height-percent:0;mso-width-relative:margin;mso-height-relative:margin" o:gfxdata="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" strokecolor="black [3200]" strokeweight="3pt">
+                <v:stroke endarrow="block" joinstyle="miter"/>
+              </v:shape>
+            </w:pict>
+          </mc:Fallback>
+        </mc:AlternateContent>
+      </w:r>
+      <w:r>
+        <w:drawing>
+          <wp:inline distT="0" distB="0" distL="0" distR="0" wp14:anchorId="2B450336" wp14:editId="35BB4FA0">
+            <wp:extent cx="1967789" cy="2814852"/>
+            <wp:effectExtent l="0" t="0" r="0" b="5080"/>
+            <wp:docPr id="22" name="Picture 22"/>
+            <wp:cNvGraphicFramePr>
+              <a:graphicFrameLocks xmlns:a="http://schemas.openxmlformats.org/drawingml/2006/main" noChangeAspect="1"/>
+            </wp:cNvGraphicFramePr>
+            <a:graphic xmlns:a="http://schemas.openxmlformats.org/drawingml/2006/main">
+              <a:graphicData uri="http://schemas.openxmlformats.org/drawingml/2006/picture">
+                <pic:pic xmlns:pic="http://schemas.openxmlformats.org/drawingml/2006/picture">
+                  <pic:nvPicPr>
+                    <pic:cNvPr id="1" name=""/>
+                    <pic:cNvPicPr/>
+                  </pic:nvPicPr>
+                  <pic:blipFill>
+                    <a:blip r:embed="rId9"/>
+                    <a:stretch>
+                      <a:fillRect/>
+                    </a:stretch>
+                  </pic:blipFill>
+                  <pic:spPr>
+                    <a:xfrm>
+                      <a:off x="0" y="0"/>
+                      <a:ext cx="2007182" cy="2871203"/>
+                    </a:xfrm>
+                    <a:prstGeom prst="rect">
+                      <a:avLst/>
+                    </a:prstGeom>
+                  </pic:spPr>
+                </pic:pic>
+              </a:graphicData>
+            </a:graphic>
+          </wp:inline>
+        </w:drawing>
+      </w:r>
+      <w:bookmarkStart w:id="1" w:name="_GoBack"/>
+      <w:bookmarkEnd w:id="1"/>
+    </w:p>
+    <w:p>
+      <w:pPr>
+        <w:jc w:val="center"/>
+        <w:rPr>
+          <w:rFonts w:ascii="MS Shell Dlg 2" w:eastAsia="Times New Roman" w:hAnsi="MS Shell Dlg 2" w:cs="MS Shell Dlg 2"/>
+          <w:sz w:val="20"/>
+          <w:szCs w:val="20"/>
+        </w:rPr>
+      </w:pPr>
+      <w:r>
+        <w:rPr>
+          <w:rFonts w:ascii="MS Shell Dlg 2" w:eastAsia="Times New Roman" w:hAnsi="MS Shell Dlg 2" w:cs="MS Shell Dlg 2"/>
+          <w:sz w:val="20"/>
+          <w:szCs w:val="20"/>
+        </w:rPr>
+        <w:t>7.</w:t>
+      </w:r>
+      <w:r>
+        <w:rPr>
+          <w:rFonts w:ascii="MS Shell Dlg 2" w:eastAsia="Times New Roman" w:hAnsi="MS Shell Dlg 2" w:cs="MS Shell Dlg 2"/>
+          <w:b/>
+          <w:sz w:val="20"/>
+          <w:szCs w:val="20"/>
+        </w:rPr>
+        <w:t>Restart the application to apply the setting.</w:t>
+      </w:r>
+      <w:r>
+        <w:rPr>
+          <w:rFonts w:ascii="MS Shell Dlg 2" w:eastAsia="Times New Roman" w:hAnsi="MS Shell Dlg 2" w:cs="MS Shell Dlg 2"/>
+          <w:sz w:val="20"/>
+          <w:szCs w:val="20"/>
+        </w:rPr>
+        <w:t xml:space="preserve"> </w:t>
+      </w:r>
+      <w:bookmarkEnd w:id="0"/>
     </w:p>
     <w:sectPr>
       <w:pgSz w:w="12240" w:h="15840"/>
@@ -1135,6 +3530,36 @@
       <w:szCs w:val="24"/>
     </w:rPr>
   </w:style>
+  <w:style w:type="paragraph" w:styleId="BalloonText">
+    <w:name w:val="Balloon Text"/>
+    <w:basedOn w:val="Normal"/>
+    <w:link w:val="BalloonTextChar"/>
+    <w:uiPriority w:val="99"/>
+    <w:semiHidden/>
+    <w:unhideWhenUsed/>
+    <w:rsid w:val="00913A09"/>
+    <w:pPr>
+      <w:spacing w:after="0" w:line="240" w:lineRule="auto"/>
+    </w:pPr>
+    <w:rPr>
+      <w:rFonts w:ascii="Segoe UI" w:hAnsi="Segoe UI" w:cs="Segoe UI"/>
+      <w:sz w:val="18"/>
+      <w:szCs w:val="18"/>
+    </w:rPr>
+  </w:style>
+  <w:style w:type="character" w:customStyle="1" w:styleId="BalloonTextChar">
+    <w:name w:val="Balloon Text Char"/>
+    <w:basedOn w:val="DefaultParagraphFont"/>
+    <w:link w:val="BalloonText"/>
+    <w:uiPriority w:val="99"/>
+    <w:semiHidden/>
+    <w:rsid w:val="00913A09"/>
+    <w:rPr>
+      <w:rFonts w:ascii="Segoe UI" w:hAnsi="Segoe UI" w:cs="Segoe UI"/>
+      <w:sz w:val="18"/>
+      <w:szCs w:val="18"/>
+    </w:rPr>
+  </w:style>
 </w:styles>
 </file>
 

</xml_diff>